<commit_message>
Tez latex dosyaları eklendi.
</commit_message>
<xml_diff>
--- a/Paper/ICEM 2018/Final paper/ICEM2018_FinalPaper.docx
+++ b/Paper/ICEM 2018/Final paper/ICEM2018_FinalPaper.docx
@@ -303,31 +303,31 @@
         <w:t xml:space="preserve">. </w:t>
       </w:r>
       <w:r>
-        <w:t>Various</w:t>
-      </w:r>
-      <w:r>
-        <w:t xml:space="preserve"> slot/pole combination</w:t>
-      </w:r>
-      <w:r>
-        <w:t>s</w:t>
-      </w:r>
-      <w:r>
-        <w:t xml:space="preserve"> and winding configuration</w:t>
-      </w:r>
-      <w:r>
-        <w:t>s</w:t>
-      </w:r>
-      <w:r>
-        <w:t xml:space="preserve"> are </w:t>
-      </w:r>
-      <w:r>
-        <w:t>compared</w:t>
-      </w:r>
-      <w:r>
-        <w:t xml:space="preserve"> in order to reduce the space harmonics on the motor.</w:t>
-      </w:r>
-      <w:r>
-        <w:t xml:space="preserve"> An extended motor drive inverter topology is proposed where 2-level voltage source inverters are connected both in series and parallel.</w:t>
+        <w:rPr>
+          <w:shd w:val="clear" w:color="auto" w:fill="E2EFD9" w:themeFill="accent6" w:themeFillTint="33"/>
+        </w:rPr>
+        <w:t>Fractional slot concentrated windings are used in the stator. S</w:t>
+      </w:r>
+      <w:r>
+        <w:rPr>
+          <w:shd w:val="clear" w:color="auto" w:fill="E2EFD9" w:themeFill="accent6" w:themeFillTint="33"/>
+        </w:rPr>
+        <w:t>lot/pole combination</w:t>
+      </w:r>
+      <w:r>
+        <w:rPr>
+          <w:shd w:val="clear" w:color="auto" w:fill="E2EFD9" w:themeFill="accent6" w:themeFillTint="33"/>
+        </w:rPr>
+        <w:t xml:space="preserve"> and winding configuration is selected to have low cogging torque and high winding factor.</w:t>
+      </w:r>
+      <w:r>
+        <w:rPr>
+          <w:shd w:val="clear" w:color="auto" w:fill="E2EFD9" w:themeFill="accent6" w:themeFillTint="33"/>
+        </w:rPr>
+        <w:t xml:space="preserve"> </w:t>
+      </w:r>
+      <w:r>
+        <w:t>An extended motor drive inverter topology is proposed where 2-level voltage source inverters are connected both in series and parallel.</w:t>
       </w:r>
       <w:r>
         <w:t xml:space="preserve"> Optimum selection of number </w:t>
@@ -369,21 +369,26 @@
         <w:t xml:space="preserve"> with ANSYS/Maxwell </w:t>
       </w:r>
       <w:r>
+        <w:t>simul</w:t>
+      </w:r>
+      <w:bookmarkStart w:id="0" w:name="_GoBack"/>
+      <w:bookmarkEnd w:id="0"/>
+      <w:r>
+        <w:t>ations</w:t>
+      </w:r>
+      <w:r>
+        <w:t xml:space="preserve">. Motor drive </w:t>
+      </w:r>
+      <w:r>
+        <w:t>performance is obtained with M</w:t>
+      </w:r>
+      <w:r>
+        <w:t xml:space="preserve">ATLAB/Simulink </w:t>
+      </w:r>
+      <w:r>
         <w:t>simulations</w:t>
       </w:r>
       <w:r>
-        <w:t xml:space="preserve">. Motor drive </w:t>
-      </w:r>
-      <w:r>
-        <w:t>performance is obtained with M</w:t>
-      </w:r>
-      <w:r>
-        <w:t xml:space="preserve">ATLAB/Simulink </w:t>
-      </w:r>
-      <w:r>
-        <w:t>simulations</w:t>
-      </w:r>
-      <w:r>
         <w:t xml:space="preserve">. The efficiency of the motor drive is enhanced by 2% compared to a conventional motor drive.  </w:t>
       </w:r>
       <w:r>
@@ -391,6 +396,9 @@
       </w:r>
       <w:r>
         <w:t xml:space="preserve">n overall </w:t>
+      </w:r>
+      <w:r>
+        <w:t xml:space="preserve">system </w:t>
       </w:r>
       <w:r>
         <w:t>p</w:t>
@@ -430,8 +438,8 @@
       <w:pPr>
         <w:pStyle w:val="IndexTerms"/>
       </w:pPr>
-      <w:bookmarkStart w:id="0" w:name="PointTmp"/>
-      <w:bookmarkEnd w:id="0"/>
+      <w:bookmarkStart w:id="1" w:name="PointTmp"/>
+      <w:bookmarkEnd w:id="1"/>
       <w:r>
         <w:rPr>
           <w:i/>
@@ -439,7 +447,13 @@
         <w:t>Index Terms</w:t>
       </w:r>
       <w:r>
-        <w:t>—Gallium Nitride, I</w:t>
+        <w:t xml:space="preserve">—Gallium </w:t>
+      </w:r>
+      <w:r>
+        <w:t>n</w:t>
+      </w:r>
+      <w:r>
+        <w:t>itride, I</w:t>
       </w:r>
       <w:r>
         <w:t>ntegrated moto</w:t>
@@ -457,7 +471,13 @@
         <w:t>ermanent magnet synchronous motor</w:t>
       </w:r>
       <w:r>
-        <w:t>, Power Density</w:t>
+        <w:t xml:space="preserve">, Power </w:t>
+      </w:r>
+      <w:r>
+        <w:t>d</w:t>
+      </w:r>
+      <w:r>
+        <w:t>ensity</w:t>
       </w:r>
     </w:p>
     <w:p>
@@ -1087,11 +1107,11 @@
         <w:pStyle w:val="Text"/>
       </w:pPr>
       <w:r>
-        <w:t xml:space="preserve">There are several types of integration of the motor drive onto the motor. In this paper, integration into the stator back iron is considered, which also allows the modularization of the system. In this configuration, one module is composed of a stator pole piece, a concentrated coil and a power converter </w:t>
+        <w:t xml:space="preserve">There are several types of integration of the motor drive onto the motor. In this paper, integration into the stator back iron is considered, which also allows the modularization of the system. In this configuration, one module is composed of a </w:t>
       </w:r>
       <w:r>
         <w:lastRenderedPageBreak/>
-        <w:t>dedicated to its own winding along with its controller</w:t>
+        <w:t>stator pole piece, a concentrated coil and a power converter dedicated to its own winding along with its controller</w:t>
       </w:r>
       <w:r>
         <w:t xml:space="preserve"> </w:t>
@@ -1894,11 +1914,11 @@
         <w:t xml:space="preserve">also </w:t>
       </w:r>
       <w:r>
-        <w:t xml:space="preserve">be connected in series and/or parallel on the DC link to form a </w:t>
+        <w:t xml:space="preserve">be </w:t>
       </w:r>
       <w:r>
         <w:lastRenderedPageBreak/>
-        <w:t xml:space="preserve">new topology. These types of connections are possible </w:t>
+        <w:t xml:space="preserve">connected in series and/or parallel on the DC link to form a new topology. These types of connections are possible </w:t>
       </w:r>
       <w:r>
         <w:t>thanks</w:t>
@@ -2783,14 +2803,14 @@
         <w:t xml:space="preserve">The design process of the IMMD system can be </w:t>
       </w:r>
       <w:r>
-        <w:t>divided into two parts:</w:t>
-      </w:r>
-      <w:r>
-        <w:t xml:space="preserve"> design of the motor and design of the drive. </w:t>
+        <w:t xml:space="preserve">divided </w:t>
       </w:r>
       <w:r>
         <w:lastRenderedPageBreak/>
-        <w:t xml:space="preserve">The first assumption in the design process is that the motor drive input is a passive diode bridge rectifier with an LC DC link </w:t>
+        <w:t>into two parts:</w:t>
+      </w:r>
+      <w:r>
+        <w:t xml:space="preserve"> design of the motor and design of the drive. The first assumption in the design process is that the motor drive input is a passive diode bridge rectifier with an LC DC link </w:t>
       </w:r>
       <w:r>
         <w:t>pre-</w:t>
@@ -3634,10 +3654,10 @@
             <v:path o:extrusionok="f" gradientshapeok="t" o:connecttype="rect"/>
             <o:lock v:ext="edit" aspectratio="t"/>
           </v:shapetype>
-          <v:shape id="_x0000_i1025" type="#_x0000_t75" style="width:190.2pt;height:188.55pt" o:ole="">
+          <v:shape id="_x0000_i1025" type="#_x0000_t75" style="width:190.15pt;height:188.65pt" o:ole="">
             <v:imagedata r:id="rId12" o:title=""/>
           </v:shape>
-          <o:OLEObject Type="Embed" ProgID="Visio.Drawing.15" ShapeID="_x0000_i1025" DrawAspect="Content" ObjectID="_1585148890" r:id="rId13"/>
+          <o:OLEObject Type="Embed" ProgID="Visio.Drawing.15" ShapeID="_x0000_i1025" DrawAspect="Content" ObjectID="_1591862401" r:id="rId13"/>
         </w:object>
       </w:r>
     </w:p>
@@ -3875,15 +3895,7 @@
         <w:t>winding factor</w:t>
       </w:r>
       <w:r>
-        <w:t xml:space="preserve"> </w:t>
-      </w:r>
-      <w:bookmarkStart w:id="1" w:name="_GoBack"/>
-      <w:r>
-        <w:t>table</w:t>
-      </w:r>
-      <w:bookmarkEnd w:id="1"/>
-      <w:r>
-        <w:t xml:space="preserve">s for different slot/pole combinations </w:t>
+        <w:t xml:space="preserve"> tables for different slot/pole combinations </w:t>
       </w:r>
       <w:r>
         <w:rPr>
@@ -6307,10 +6319,10 @@
       </w:pPr>
       <w:r>
         <w:object w:dxaOrig="5716" w:dyaOrig="2235">
-          <v:shape id="_x0000_i1026" type="#_x0000_t75" style="width:246.8pt;height:96.15pt" o:ole="">
+          <v:shape id="_x0000_i1026" type="#_x0000_t75" style="width:246.75pt;height:96pt" o:ole="">
             <v:imagedata r:id="rId14" o:title=""/>
           </v:shape>
-          <o:OLEObject Type="Embed" ProgID="Visio.Drawing.15" ShapeID="_x0000_i1026" DrawAspect="Content" ObjectID="_1585148891" r:id="rId15"/>
+          <o:OLEObject Type="Embed" ProgID="Visio.Drawing.15" ShapeID="_x0000_i1026" DrawAspect="Content" ObjectID="_1591862402" r:id="rId15"/>
         </w:object>
       </w:r>
     </w:p>
@@ -13103,10 +13115,10 @@
       </w:pPr>
       <w:r>
         <w:object w:dxaOrig="7575" w:dyaOrig="4395">
-          <v:shape id="_x0000_i1027" type="#_x0000_t75" style="width:258.85pt;height:150.65pt" o:ole="">
+          <v:shape id="_x0000_i1027" type="#_x0000_t75" style="width:258.75pt;height:150.75pt" o:ole="">
             <v:imagedata r:id="rId21" o:title=""/>
           </v:shape>
-          <o:OLEObject Type="Embed" ProgID="Visio.Drawing.15" ShapeID="_x0000_i1027" DrawAspect="Content" ObjectID="_1585148892" r:id="rId22"/>
+          <o:OLEObject Type="Embed" ProgID="Visio.Drawing.15" ShapeID="_x0000_i1027" DrawAspect="Content" ObjectID="_1591862403" r:id="rId22"/>
         </w:object>
       </w:r>
     </w:p>
@@ -18854,7 +18866,7 @@
 </file>
 
 <file path=customXml/itemProps1.xml><?xml version="1.0" encoding="utf-8"?>
-<ds:datastoreItem xmlns:ds="http://schemas.openxmlformats.org/officeDocument/2006/customXml" ds:itemID="{31B5D24B-AD27-4523-9E4D-FFE49FB324CD}">
+<ds:datastoreItem xmlns:ds="http://schemas.openxmlformats.org/officeDocument/2006/customXml" ds:itemID="{C8F77E48-490D-4DD2-988B-2DA10DD3AFB6}">
   <ds:schemaRefs>
     <ds:schemaRef ds:uri="http://schemas.openxmlformats.org/officeDocument/2006/bibliography"/>
   </ds:schemaRefs>

</xml_diff>

<commit_message>
ICEM'de sadece simulasyonlar kaldı.
</commit_message>
<xml_diff>
--- a/Paper/ICEM 2018/Final paper/ICEM2018_FinalPaper.docx
+++ b/Paper/ICEM 2018/Final paper/ICEM2018_FinalPaper.docx
@@ -303,52 +303,82 @@
         <w:t xml:space="preserve">. </w:t>
       </w:r>
       <w:r>
-        <w:rPr>
-          <w:shd w:val="clear" w:color="auto" w:fill="E2EFD9" w:themeFill="accent6" w:themeFillTint="33"/>
-        </w:rPr>
-        <w:t>Fractional slot concentrated windings are used in the stator. S</w:t>
-      </w:r>
-      <w:r>
-        <w:rPr>
-          <w:shd w:val="clear" w:color="auto" w:fill="E2EFD9" w:themeFill="accent6" w:themeFillTint="33"/>
-        </w:rPr>
+        <w:t xml:space="preserve">Fractional slot concentrated windings are used </w:t>
+      </w:r>
+      <w:r>
+        <w:t>on</w:t>
+      </w:r>
+      <w:r>
+        <w:t xml:space="preserve"> the stator. S</w:t>
+      </w:r>
+      <w:r>
         <w:t>lot/pole combination</w:t>
       </w:r>
       <w:r>
-        <w:rPr>
-          <w:shd w:val="clear" w:color="auto" w:fill="E2EFD9" w:themeFill="accent6" w:themeFillTint="33"/>
-        </w:rPr>
-        <w:t xml:space="preserve"> and winding configuration is selected to have low cogging torque and high winding factor.</w:t>
-      </w:r>
-      <w:r>
-        <w:rPr>
-          <w:shd w:val="clear" w:color="auto" w:fill="E2EFD9" w:themeFill="accent6" w:themeFillTint="33"/>
-        </w:rPr>
+        <w:t xml:space="preserve"> and winding configuration is selected </w:t>
+      </w:r>
+      <w:r>
+        <w:t>based on</w:t>
+      </w:r>
+      <w:r>
+        <w:t xml:space="preserve"> hav</w:t>
+      </w:r>
+      <w:r>
+        <w:t>ing</w:t>
+      </w:r>
+      <w:r>
+        <w:t xml:space="preserve"> low cogging torque and high winding factor.</w:t>
+      </w:r>
+      <w:r>
+        <w:t xml:space="preserve"> An</w:t>
+      </w:r>
+      <w:r>
+        <w:t xml:space="preserve"> extended motor drive inverter topology is proposed where 2-level voltage source inverters are connected both in series and parallel.</w:t>
+      </w:r>
+      <w:r>
+        <w:t xml:space="preserve"> Optimum selection of number </w:t>
+      </w:r>
+      <w:r>
+        <w:t xml:space="preserve">of </w:t>
+      </w:r>
+      <w:r>
+        <w:t xml:space="preserve">modules is </w:t>
+      </w:r>
+      <w:r>
+        <w:t>discussed</w:t>
+      </w:r>
+      <w:r>
+        <w:t xml:space="preserve"> and </w:t>
+      </w:r>
+      <w:r>
+        <w:t xml:space="preserve">power semiconductor </w:t>
+      </w:r>
+      <w:r>
+        <w:t>device</w:t>
+      </w:r>
+      <w:r>
+        <w:t>s</w:t>
+      </w:r>
+      <w:r>
         <w:t xml:space="preserve"> </w:t>
       </w:r>
       <w:r>
-        <w:t>An extended motor drive inverter topology is proposed where 2-level voltage source inverters are connected both in series and parallel.</w:t>
-      </w:r>
-      <w:r>
-        <w:t xml:space="preserve"> Optimum selection of number </w:t>
-      </w:r>
-      <w:r>
-        <w:t xml:space="preserve">of </w:t>
-      </w:r>
-      <w:r>
-        <w:t xml:space="preserve">modules is </w:t>
-      </w:r>
-      <w:r>
-        <w:t>discussed</w:t>
-      </w:r>
-      <w:r>
-        <w:t xml:space="preserve"> and device selection is performed based on loss characterization. Selection of </w:t>
-      </w:r>
-      <w:r>
-        <w:t xml:space="preserve">optimum </w:t>
-      </w:r>
-      <w:r>
-        <w:t>DC link capacitor bank is performed</w:t>
+        <w:t>are selected</w:t>
+      </w:r>
+      <w:r>
+        <w:t xml:space="preserve"> based on loss characterization. </w:t>
+      </w:r>
+      <w:r>
+        <w:t>O</w:t>
+      </w:r>
+      <w:r>
+        <w:t xml:space="preserve">ptimum </w:t>
+      </w:r>
+      <w:r>
+        <w:t xml:space="preserve">DC link capacitor bank is </w:t>
+      </w:r>
+      <w:r>
+        <w:t>determined</w:t>
       </w:r>
       <w:r>
         <w:t xml:space="preserve"> </w:t>
@@ -369,12 +399,7 @@
         <w:t xml:space="preserve"> with ANSYS/Maxwell </w:t>
       </w:r>
       <w:r>
-        <w:t>simul</w:t>
-      </w:r>
-      <w:bookmarkStart w:id="0" w:name="_GoBack"/>
-      <w:bookmarkEnd w:id="0"/>
-      <w:r>
-        <w:t>ations</w:t>
+        <w:t>simulations</w:t>
       </w:r>
       <w:r>
         <w:t xml:space="preserve">. Motor drive </w:t>
@@ -407,7 +432,7 @@
         <w:t xml:space="preserve">ower density </w:t>
       </w:r>
       <w:r>
-        <w:t>of</w:t>
+        <w:t>over</w:t>
       </w:r>
       <w:r>
         <w:t xml:space="preserve"> </w:t>
@@ -424,13 +449,17 @@
       <w:r>
         <w:t>W/</w:t>
       </w:r>
-      <w:proofErr w:type="spellStart"/>
       <w:r>
         <w:t>lt</w:t>
       </w:r>
-      <w:proofErr w:type="spellEnd"/>
-      <w:r>
-        <w:t xml:space="preserve"> has been achieved.</w:t>
+      <w:r>
+        <w:t xml:space="preserve"> has been achieved</w:t>
+      </w:r>
+      <w:r>
+        <w:t xml:space="preserve"> with the proposed series/parallel motor drive configuration having GaN FETs</w:t>
+      </w:r>
+      <w:r>
+        <w:t>.</w:t>
       </w:r>
     </w:p>
     <w:p/>
@@ -438,8 +467,8 @@
       <w:pPr>
         <w:pStyle w:val="IndexTerms"/>
       </w:pPr>
-      <w:bookmarkStart w:id="1" w:name="PointTmp"/>
-      <w:bookmarkEnd w:id="1"/>
+      <w:bookmarkStart w:id="0" w:name="PointTmp"/>
+      <w:bookmarkEnd w:id="0"/>
       <w:r>
         <w:rPr>
           <w:i/>
@@ -1059,7 +1088,13 @@
         <w:fldChar w:fldCharType="end"/>
       </w:r>
       <w:r>
-        <w:t>. However, high frequency operation highlights the parasitic components on the power stage and gate drive circuits which makes layout design critical.</w:t>
+        <w:t>. However, high frequency operation highlights the</w:t>
+      </w:r>
+      <w:r>
+        <w:t xml:space="preserve"> impact of</w:t>
+      </w:r>
+      <w:r>
+        <w:t xml:space="preserve"> parasitic components on the power stage and gate drive circuits which makes layout design critical.</w:t>
       </w:r>
     </w:p>
     <w:p>
@@ -1107,114 +1142,13 @@
         <w:pStyle w:val="Text"/>
       </w:pPr>
       <w:r>
-        <w:t xml:space="preserve">There are several types of integration of the motor drive onto the motor. In this paper, integration into the stator back iron is considered, which also allows the modularization of the system. In this configuration, one module is composed of a </w:t>
-      </w:r>
-      <w:r>
-        <w:lastRenderedPageBreak/>
-        <w:t>stator pole piece, a concentrated coil and a power converter dedicated to its own winding along with its controller</w:t>
-      </w:r>
-      <w:r>
-        <w:t xml:space="preserve"> </w:t>
-      </w:r>
-      <w:r>
-        <w:rPr>
-          <w:rStyle w:val="FootnoteReference"/>
-        </w:rPr>
-        <w:fldChar w:fldCharType="begin" w:fldLock="1"/>
-      </w:r>
-      <w:r>
-        <w:instrText>ADDIN CSL_CITATION { "citationItems" : [ { "id" : "ITEM-1", "itemData" : { "DOI" : "10.1109/ECCE.2014.6954070", "ISBN" : "978-1-4799-5776-7", "author" : [ { "dropping-particle" : "", "family" : "Shea", "given" : "Adam", "non-dropping-particle" : "", "parse-names" : false, "suffix" : "" }, { "dropping-particle" : "", "family" : "Jahns", "given" : "T M", "non-dropping-particle" : "", "parse-names" : false, "suffix" : "" } ], "container-title" : "2014 IEEE Energy Conversion Congress and Exposition (ECCE)", "id" : "ITEM-1", "issued" : { "date-parts" : [ [ "2014", "9" ] ] }, "page" : "4881-4887", "publisher" : "IEEE", "title" : "Hardware integration for an integrated modular motor drive including distributed control", "type" : "paper-conference" }, "uris" : [ "http://www.mendeley.com/documents/?uuid=8664aa75-1a5b-4351-85e0-e2afe8bc561c" ] } ], "mendeley" : { "formattedCitation" : "[5]", "plainTextFormattedCitation" : "[5]", "previouslyFormattedCitation" : "Shea and Jahns." }, "properties" : {  }, "schema" : "https://github.com/citation-style-language/schema/raw/master/csl-citation.json" }</w:instrText>
-      </w:r>
-      <w:r>
-        <w:rPr>
-          <w:rStyle w:val="FootnoteReference"/>
-        </w:rPr>
-        <w:fldChar w:fldCharType="separate"/>
-      </w:r>
-      <w:r>
-        <w:rPr>
-          <w:noProof/>
-        </w:rPr>
-        <w:t>[5]</w:t>
-      </w:r>
-      <w:r>
-        <w:rPr>
-          <w:rStyle w:val="FootnoteReference"/>
-        </w:rPr>
-        <w:fldChar w:fldCharType="end"/>
-      </w:r>
-      <w:r>
-        <w:t xml:space="preserve">. </w:t>
-      </w:r>
-      <w:r>
-        <w:t xml:space="preserve">Two prototype examples of such a structure from the literature are shown in </w:t>
-      </w:r>
-      <w:r>
-        <w:t>Fig. 1</w:t>
-      </w:r>
-      <w:r>
-        <w:t xml:space="preserve"> </w:t>
-      </w:r>
-      <w:r>
-        <w:rPr>
-          <w:rStyle w:val="FootnoteReference"/>
-        </w:rPr>
-        <w:fldChar w:fldCharType="begin" w:fldLock="1"/>
-      </w:r>
-      <w:r>
-        <w:instrText>ADDIN CSL_CITATION { "citationItems" : [ { "id" : "ITEM-1", "itemData" : { "DOI" : "10.1109/TIA.2015.2413380", "ISBN" : "0093-9994 VO - 51", "ISSN" : "0093-9994", "author" : [ { "dropping-particle" : "", "family" : "Wang", "given" : "Jiyao", "non-dropping-particle" : "", "parse-names" : false, "suffix" : "" }, { "dropping-particle" : "", "family" : "Li", "given" : "Ye", "non-dropping-particle" : "", "parse-names" : false, "suffix" : "" }, { "dropping-particle" : "", "family" : "Han", "given" : "Yehui", "non-dropping-particle" : "", "parse-names" : false, "suffix" : "" } ], "container-title" : "IEEE Transactions on Industry Applications", "id" : "ITEM-1", "issue" : "c", "issued" : { "date-parts" : [ [ "2015" ] ] }, "page" : "3198-3207", "title" : "Integrated Modular Motor Drive Design With GaN Power FETs", "type" : "article-journal", "volume" : "51" }, "uris" : [ "http://www.mendeley.com/documents/?uuid=66d56ad0-42bc-44f1-9a7e-298173f152dc" ] } ], "mendeley" : { "formattedCitation" : "[4]", "plainTextFormattedCitation" : "[4]", "previouslyFormattedCitation" : "Wang, Li and Han, \u2018Integrated Modular Motor Drive Design With GaN Power FETs\u2019." }, "properties" : {  }, "schema" : "https://github.com/citation-style-language/schema/raw/master/csl-citation.json" }</w:instrText>
-      </w:r>
-      <w:r>
-        <w:rPr>
-          <w:rStyle w:val="FootnoteReference"/>
-        </w:rPr>
-        <w:fldChar w:fldCharType="separate"/>
-      </w:r>
-      <w:r>
-        <w:rPr>
-          <w:noProof/>
-        </w:rPr>
-        <w:t>[4]</w:t>
-      </w:r>
-      <w:r>
-        <w:rPr>
-          <w:rStyle w:val="FootnoteReference"/>
-        </w:rPr>
-        <w:fldChar w:fldCharType="end"/>
-      </w:r>
-      <w:r>
-        <w:t xml:space="preserve">, </w:t>
-      </w:r>
-      <w:r>
-        <w:rPr>
-          <w:rStyle w:val="FootnoteReference"/>
-        </w:rPr>
-        <w:fldChar w:fldCharType="begin" w:fldLock="1"/>
-      </w:r>
-      <w:r>
-        <w:instrText>ADDIN CSL_CITATION { "citationItems" : [ { "id" : "ITEM-1", "itemData" : { "DOI" : "10.1109/07IAS.2007.205", "ISBN" : "978-1-4244-1259-4", "ISSN" : "0197-2618", "abstract" : "The Integrated Modular Motor Drive (IMMD) concept provides a promising approach to integrating motor drive electronics into the machine housing by modularizing both the machine stator and the power converter. The basic module of the IMMD consists of a stator pole-piece wound with a concentrated coil and fitted with a dedicated power converter unit. This paper addresses several of the challenges associated with the design of an IMMD power converter module. In particular, the issues associated with configuring the dc bus capacitance to meet the demanding size requirements of the power converter are addressed, including the effect of dc bus connections. Experimental results for converter operation are presented, and opportunities to further reduce the capacitor size using active control strategies are discussed.", "author" : [ { "dropping-particle" : "", "family" : "Brown", "given" : "N R", "non-dropping-particle" : "", "parse-names" : false, "suffix" : "" }, { "dropping-particle" : "", "family" : "Jahns", "given" : "T M", "non-dropping-particle" : "", "parse-names" : false, "suffix" : "" }, { "dropping-particle" : "", "family" : "Lorenz", "given" : "R D", "non-dropping-particle" : "", "parse-names" : false, "suffix" : "" } ], "container-title" : "Industry Applications Conference, 2007. 42nd IAS Annual Meeting. Conference Record of the 2007 IEEE", "id" : "ITEM-1", "issued" : { "date-parts" : [ [ "2007" ] ] }, "page" : "1322-1328", "title" : "Power Converter Design for an Integrated Modular Motor Drive", "type" : "article-journal" }, "uris" : [ "http://www.mendeley.com/documents/?uuid=a8b89050-f813-4d5f-aec9-7866ca9e4e23" ] } ], "mendeley" : { "formattedCitation" : "[7]", "plainTextFormattedCitation" : "[7]", "previouslyFormattedCitation" : "N R Brown, T M Jahns and R D Lorenz, \u2018Power Converter Design for an Integrated Modular Motor Drive\u2019, &lt;i&gt;Industry Applications Conference, 2007. 42nd IAS Annual Meeting. Conference Record of the 2007 IEEE&lt;/i&gt;, 2007, 1322\u201328 &lt;http://dx.doi.org/10.1109/07IAS.2007.205&gt;." }, "properties" : {  }, "schema" : "https://github.com/citation-style-language/schema/raw/master/csl-citation.json" }</w:instrText>
-      </w:r>
-      <w:r>
-        <w:rPr>
-          <w:rStyle w:val="FootnoteReference"/>
-        </w:rPr>
-        <w:fldChar w:fldCharType="separate"/>
-      </w:r>
-      <w:r>
-        <w:rPr>
-          <w:bCs/>
-          <w:noProof/>
-        </w:rPr>
-        <w:t>[7]</w:t>
-      </w:r>
-      <w:r>
-        <w:rPr>
-          <w:rStyle w:val="FootnoteReference"/>
-        </w:rPr>
-        <w:fldChar w:fldCharType="end"/>
-      </w:r>
-      <w:r>
-        <w:t>.</w:t>
+        <w:t xml:space="preserve">There are several types of integration of the motor drive </w:t>
+      </w:r>
+      <w:r>
+        <w:t>into</w:t>
+      </w:r>
+      <w:r>
+        <w:t xml:space="preserve"> the motor. In this paper, integration into the stator back iron is considered, which also allows the modularization of the </w:t>
       </w:r>
     </w:p>
     <w:p>
@@ -1226,23 +1160,14 @@
           <w:noProof/>
         </w:rPr>
       </w:pPr>
-    </w:p>
-    <w:p>
-      <w:pPr>
-        <w:pStyle w:val="Text"/>
-        <w:ind w:firstLine="0"/>
-        <w:jc w:val="center"/>
-        <w:rPr>
-          <w:noProof/>
-        </w:rPr>
-      </w:pPr>
       <w:r>
         <w:rPr>
           <w:noProof/>
           <w:lang w:eastAsia="en-US"/>
         </w:rPr>
+        <w:lastRenderedPageBreak/>
         <w:drawing>
-          <wp:inline distT="0" distB="0" distL="0" distR="0" wp14:anchorId="1C6A279B" wp14:editId="2F7E3243">
+          <wp:inline distT="0" distB="0" distL="0" distR="0" wp14:anchorId="747775DA" wp14:editId="25F13252">
             <wp:extent cx="1555648" cy="1266092"/>
             <wp:effectExtent l="0" t="0" r="6985" b="0"/>
             <wp:docPr id="12" name="Picture 12"/>
@@ -1295,7 +1220,7 @@
           <w:lang w:eastAsia="en-US"/>
         </w:rPr>
         <w:drawing>
-          <wp:inline distT="0" distB="0" distL="0" distR="0" wp14:anchorId="175AFCB9" wp14:editId="189E0A85">
+          <wp:inline distT="0" distB="0" distL="0" distR="0" wp14:anchorId="31242CA9" wp14:editId="53D22410">
             <wp:extent cx="1522325" cy="1165203"/>
             <wp:effectExtent l="0" t="0" r="1905" b="0"/>
             <wp:docPr id="11" name="Picture 11"/>
@@ -1361,14 +1286,7 @@
           <w:sz w:val="16"/>
           <w:szCs w:val="16"/>
         </w:rPr>
-        <w:t>Fig. 1. IMMD prototype examples</w:t>
-      </w:r>
-      <w:r>
-        <w:rPr>
-          <w:sz w:val="16"/>
-          <w:szCs w:val="16"/>
-        </w:rPr>
-        <w:t xml:space="preserve"> with stator back-iron integration</w:t>
+        <w:t>Fig. 1. IMMD prototype examples with stator back-iron integration</w:t>
       </w:r>
       <w:r>
         <w:rPr>
@@ -1461,17 +1379,130 @@
           <w:szCs w:val="16"/>
         </w:rPr>
         <w:fldChar w:fldCharType="end"/>
+      </w:r>
+    </w:p>
+    <w:p>
+      <w:pPr>
+        <w:pStyle w:val="Text"/>
+        <w:ind w:firstLine="0"/>
+      </w:pPr>
+    </w:p>
+    <w:p>
+      <w:pPr>
+        <w:pStyle w:val="Text"/>
+        <w:ind w:firstLine="0"/>
+      </w:pPr>
+      <w:r>
+        <w:t>system. In this configuration, one module is composed of a stator pole piece, a concentrated coil and a power converter dedicated to its own winding along with its controller</w:t>
+      </w:r>
+      <w:r>
+        <w:t xml:space="preserve"> </w:t>
+      </w:r>
+      <w:r>
+        <w:rPr>
+          <w:rStyle w:val="FootnoteReference"/>
+        </w:rPr>
+        <w:fldChar w:fldCharType="begin" w:fldLock="1"/>
+      </w:r>
+      <w:r>
+        <w:instrText>ADDIN CSL_CITATION { "citationItems" : [ { "id" : "ITEM-1", "itemData" : { "DOI" : "10.1109/ECCE.2014.6954070", "ISBN" : "978-1-4799-5776-7", "author" : [ { "dropping-particle" : "", "family" : "Shea", "given" : "Adam", "non-dropping-particle" : "", "parse-names" : false, "suffix" : "" }, { "dropping-particle" : "", "family" : "Jahns", "given" : "T M", "non-dropping-particle" : "", "parse-names" : false, "suffix" : "" } ], "container-title" : "2014 IEEE Energy Conversion Congress and Exposition (ECCE)", "id" : "ITEM-1", "issued" : { "date-parts" : [ [ "2014", "9" ] ] }, "page" : "4881-4887", "publisher" : "IEEE", "title" : "Hardware integration for an integrated modular motor drive including distributed control", "type" : "paper-conference" }, "uris" : [ "http://www.mendeley.com/documents/?uuid=8664aa75-1a5b-4351-85e0-e2afe8bc561c" ] } ], "mendeley" : { "formattedCitation" : "[5]", "plainTextFormattedCitation" : "[5]", "previouslyFormattedCitation" : "Shea and Jahns." }, "properties" : {  }, "schema" : "https://github.com/citation-style-language/schema/raw/master/csl-citation.json" }</w:instrText>
+      </w:r>
+      <w:r>
+        <w:rPr>
+          <w:rStyle w:val="FootnoteReference"/>
+        </w:rPr>
+        <w:fldChar w:fldCharType="separate"/>
+      </w:r>
+      <w:r>
+        <w:rPr>
+          <w:noProof/>
+        </w:rPr>
+        <w:t>[5]</w:t>
+      </w:r>
+      <w:r>
+        <w:rPr>
+          <w:rStyle w:val="FootnoteReference"/>
+        </w:rPr>
+        <w:fldChar w:fldCharType="end"/>
+      </w:r>
+      <w:r>
+        <w:t xml:space="preserve">. </w:t>
+      </w:r>
+      <w:r>
+        <w:t xml:space="preserve">Two prototype examples of such a structure from the literature are shown in </w:t>
+      </w:r>
+      <w:r>
+        <w:t>Fig. 1</w:t>
+      </w:r>
+      <w:r>
+        <w:t xml:space="preserve"> </w:t>
+      </w:r>
+      <w:r>
+        <w:rPr>
+          <w:rStyle w:val="FootnoteReference"/>
+        </w:rPr>
+        <w:fldChar w:fldCharType="begin" w:fldLock="1"/>
+      </w:r>
+      <w:r>
+        <w:instrText>ADDIN CSL_CITATION { "citationItems" : [ { "id" : "ITEM-1", "itemData" : { "DOI" : "10.1109/TIA.2015.2413380", "ISBN" : "0093-9994 VO - 51", "ISSN" : "0093-9994", "author" : [ { "dropping-particle" : "", "family" : "Wang", "given" : "Jiyao", "non-dropping-particle" : "", "parse-names" : false, "suffix" : "" }, { "dropping-particle" : "", "family" : "Li", "given" : "Ye", "non-dropping-particle" : "", "parse-names" : false, "suffix" : "" }, { "dropping-particle" : "", "family" : "Han", "given" : "Yehui", "non-dropping-particle" : "", "parse-names" : false, "suffix" : "" } ], "container-title" : "IEEE Transactions on Industry Applications", "id" : "ITEM-1", "issue" : "c", "issued" : { "date-parts" : [ [ "2015" ] ] }, "page" : "3198-3207", "title" : "Integrated Modular Motor Drive Design With GaN Power FETs", "type" : "article-journal", "volume" : "51" }, "uris" : [ "http://www.mendeley.com/documents/?uuid=66d56ad0-42bc-44f1-9a7e-298173f152dc" ] } ], "mendeley" : { "formattedCitation" : "[4]", "plainTextFormattedCitation" : "[4]", "previouslyFormattedCitation" : "Wang, Li and Han, \u2018Integrated Modular Motor Drive Design With GaN Power FETs\u2019." }, "properties" : {  }, "schema" : "https://github.com/citation-style-language/schema/raw/master/csl-citation.json" }</w:instrText>
+      </w:r>
+      <w:r>
+        <w:rPr>
+          <w:rStyle w:val="FootnoteReference"/>
+        </w:rPr>
+        <w:fldChar w:fldCharType="separate"/>
+      </w:r>
+      <w:r>
+        <w:rPr>
+          <w:noProof/>
+        </w:rPr>
+        <w:t>[4]</w:t>
+      </w:r>
+      <w:r>
+        <w:rPr>
+          <w:rStyle w:val="FootnoteReference"/>
+        </w:rPr>
+        <w:fldChar w:fldCharType="end"/>
+      </w:r>
+      <w:r>
+        <w:t xml:space="preserve">, </w:t>
+      </w:r>
+      <w:r>
+        <w:rPr>
+          <w:rStyle w:val="FootnoteReference"/>
+        </w:rPr>
+        <w:fldChar w:fldCharType="begin" w:fldLock="1"/>
+      </w:r>
+      <w:r>
+        <w:instrText>ADDIN CSL_CITATION { "citationItems" : [ { "id" : "ITEM-1", "itemData" : { "DOI" : "10.1109/07IAS.2007.205", "ISBN" : "978-1-4244-1259-4", "ISSN" : "0197-2618", "abstract" : "The Integrated Modular Motor Drive (IMMD) concept provides a promising approach to integrating motor drive electronics into the machine housing by modularizing both the machine stator and the power converter. The basic module of the IMMD consists of a stator pole-piece wound with a concentrated coil and fitted with a dedicated power converter unit. This paper addresses several of the challenges associated with the design of an IMMD power converter module. In particular, the issues associated with configuring the dc bus capacitance to meet the demanding size requirements of the power converter are addressed, including the effect of dc bus connections. Experimental results for converter operation are presented, and opportunities to further reduce the capacitor size using active control strategies are discussed.", "author" : [ { "dropping-particle" : "", "family" : "Brown", "given" : "N R", "non-dropping-particle" : "", "parse-names" : false, "suffix" : "" }, { "dropping-particle" : "", "family" : "Jahns", "given" : "T M", "non-dropping-particle" : "", "parse-names" : false, "suffix" : "" }, { "dropping-particle" : "", "family" : "Lorenz", "given" : "R D", "non-dropping-particle" : "", "parse-names" : false, "suffix" : "" } ], "container-title" : "Industry Applications Conference, 2007. 42nd IAS Annual Meeting. Conference Record of the 2007 IEEE", "id" : "ITEM-1", "issued" : { "date-parts" : [ [ "2007" ] ] }, "page" : "1322-1328", "title" : "Power Converter Design for an Integrated Modular Motor Drive", "type" : "article-journal" }, "uris" : [ "http://www.mendeley.com/documents/?uuid=a8b89050-f813-4d5f-aec9-7866ca9e4e23" ] } ], "mendeley" : { "formattedCitation" : "[7]", "plainTextFormattedCitation" : "[7]", "previouslyFormattedCitation" : "N R Brown, T M Jahns and R D Lorenz, \u2018Power Converter Design for an Integrated Modular Motor Drive\u2019, &lt;i&gt;Industry Applications Conference, 2007. 42nd IAS Annual Meeting. Conference Record of the 2007 IEEE&lt;/i&gt;, 2007, 1322\u201328 &lt;http://dx.doi.org/10.1109/07IAS.2007.205&gt;." }, "properties" : {  }, "schema" : "https://github.com/citation-style-language/schema/raw/master/csl-citation.json" }</w:instrText>
+      </w:r>
+      <w:r>
+        <w:rPr>
+          <w:rStyle w:val="FootnoteReference"/>
+        </w:rPr>
+        <w:fldChar w:fldCharType="separate"/>
+      </w:r>
+      <w:r>
+        <w:rPr>
+          <w:bCs/>
+          <w:noProof/>
+        </w:rPr>
+        <w:t>[7]</w:t>
+      </w:r>
+      <w:r>
+        <w:rPr>
+          <w:rStyle w:val="FootnoteReference"/>
+        </w:rPr>
+        <w:fldChar w:fldCharType="end"/>
+      </w:r>
+      <w:r>
+        <w:t>.</w:t>
       </w:r>
     </w:p>
     <w:p>
       <w:pPr>
         <w:pStyle w:val="Text"/>
       </w:pPr>
-    </w:p>
-    <w:p>
-      <w:pPr>
-        <w:pStyle w:val="Text"/>
-      </w:pPr>
       <w:r>
         <w:t>In conventional (non-modular) motors, e</w:t>
       </w:r>
@@ -1482,7 +1513,7 @@
         <w:t>coil</w:t>
       </w:r>
       <w:r>
-        <w:t xml:space="preserve"> belonging to different pole pairs on the stator are usually connected in series to form one phase of the stator. On the other hand, the windings in different poles can be connected to separate motor drive units in modular motors. These types of motors are also called split-winding </w:t>
+        <w:t xml:space="preserve"> belonging to different pole pairs on the stator are usually connected in series to form one phase of the stator. On the other hand, the windings in different poles can be connected to separate motor drive units in modular motors. These types of motors are called split-winding </w:t>
       </w:r>
       <w:r>
         <w:t xml:space="preserve">machines </w:t>
@@ -1917,67 +1948,13 @@
         <w:t xml:space="preserve">be </w:t>
       </w:r>
       <w:r>
-        <w:lastRenderedPageBreak/>
-        <w:t xml:space="preserve">connected in series and/or parallel on the DC link to form a new topology. These types of connections are possible </w:t>
-      </w:r>
-      <w:r>
-        <w:t>thanks</w:t>
-      </w:r>
-      <w:r>
-        <w:t xml:space="preserve"> to the fact that the windings, which are split and hence electrically isolated, do not cause </w:t>
-      </w:r>
-      <w:r>
-        <w:t xml:space="preserve">any </w:t>
-      </w:r>
-      <w:r>
-        <w:t>in-</w:t>
-      </w:r>
-      <w:r>
-        <w:t xml:space="preserve">circulating currents </w:t>
-      </w:r>
-      <w:r>
-        <w:t>between</w:t>
-      </w:r>
-      <w:r>
-        <w:t xml:space="preserve"> the inverter modules. The major advantage of this possibility is to be able to split the voltage and/or current requirement of each inverter. One practical usage of this fact is </w:t>
-      </w:r>
-      <w:r>
-        <w:t>making</w:t>
-      </w:r>
-      <w:r>
-        <w:t xml:space="preserve"> low voltage power semiconductor device </w:t>
-      </w:r>
-      <w:r>
-        <w:t>viable</w:t>
-      </w:r>
-      <w:r>
-        <w:t xml:space="preserve"> such as GaN </w:t>
-      </w:r>
-      <w:r>
-        <w:t>transistors by dividing the</w:t>
-      </w:r>
-      <w:r>
-        <w:t xml:space="preserve"> DC link voltage.</w:t>
-      </w:r>
-    </w:p>
-    <w:p>
-      <w:pPr>
-        <w:pStyle w:val="Text"/>
-      </w:pPr>
-    </w:p>
-    <w:p>
-      <w:pPr>
-        <w:pStyle w:val="Text"/>
-        <w:ind w:firstLine="0"/>
-        <w:jc w:val="center"/>
-      </w:pPr>
-      <w:r>
         <w:rPr>
           <w:noProof/>
           <w:lang w:eastAsia="en-US"/>
         </w:rPr>
+        <w:lastRenderedPageBreak/>
         <w:drawing>
-          <wp:inline distT="0" distB="0" distL="0" distR="0" wp14:anchorId="78BB5F47" wp14:editId="47430F65">
+          <wp:inline distT="0" distB="0" distL="0" distR="0" wp14:anchorId="2C6E0473" wp14:editId="13AD77A3">
             <wp:extent cx="3131820" cy="1077595"/>
             <wp:effectExtent l="0" t="0" r="0" b="8255"/>
             <wp:docPr id="16" name="Picture 16"/>
@@ -2024,13 +2001,113 @@
         <w:pStyle w:val="Text"/>
         <w:ind w:firstLine="0"/>
         <w:jc w:val="center"/>
+        <w:rPr>
+          <w:sz w:val="16"/>
+          <w:szCs w:val="16"/>
+        </w:rPr>
+      </w:pPr>
+      <w:r>
+        <w:rPr>
+          <w:sz w:val="16"/>
+          <w:szCs w:val="16"/>
+        </w:rPr>
+        <w:t xml:space="preserve">(a) Conventional </w:t>
+      </w:r>
+      <w:r>
+        <w:rPr>
+          <w:sz w:val="16"/>
+          <w:szCs w:val="16"/>
+        </w:rPr>
+        <w:tab/>
+      </w:r>
+      <w:r>
+        <w:rPr>
+          <w:sz w:val="16"/>
+          <w:szCs w:val="16"/>
+        </w:rPr>
+        <w:tab/>
+      </w:r>
+      <w:r>
+        <w:rPr>
+          <w:sz w:val="16"/>
+          <w:szCs w:val="16"/>
+        </w:rPr>
+        <w:tab/>
+      </w:r>
+      <w:r>
+        <w:rPr>
+          <w:sz w:val="16"/>
+          <w:szCs w:val="16"/>
+        </w:rPr>
+        <w:tab/>
+      </w:r>
+      <w:r>
+        <w:rPr>
+          <w:sz w:val="16"/>
+          <w:szCs w:val="16"/>
+        </w:rPr>
+        <w:tab/>
+        <w:t xml:space="preserve">(b) </w:t>
+      </w:r>
+      <w:r>
+        <w:rPr>
+          <w:sz w:val="16"/>
+          <w:szCs w:val="16"/>
+        </w:rPr>
+        <w:t>Parallel</w:t>
+      </w:r>
+      <w:r>
+        <w:rPr>
+          <w:sz w:val="16"/>
+          <w:szCs w:val="16"/>
+        </w:rPr>
+        <w:tab/>
+      </w:r>
+      <w:r>
+        <w:rPr>
+          <w:sz w:val="16"/>
+          <w:szCs w:val="16"/>
+        </w:rPr>
+        <w:tab/>
+      </w:r>
+      <w:r>
+        <w:rPr>
+          <w:sz w:val="16"/>
+          <w:szCs w:val="16"/>
+        </w:rPr>
+        <w:tab/>
+      </w:r>
+      <w:r>
+        <w:rPr>
+          <w:sz w:val="16"/>
+          <w:szCs w:val="16"/>
+        </w:rPr>
+        <w:tab/>
+      </w:r>
+      <w:r>
+        <w:rPr>
+          <w:sz w:val="16"/>
+          <w:szCs w:val="16"/>
+        </w:rPr>
+        <w:tab/>
+        <w:t xml:space="preserve"> (c) Series</w:t>
+      </w:r>
+    </w:p>
+    <w:p>
+      <w:pPr>
+        <w:pStyle w:val="Text"/>
+        <w:ind w:firstLine="0"/>
+        <w:jc w:val="center"/>
+        <w:rPr>
+          <w:sz w:val="16"/>
+          <w:szCs w:val="16"/>
+        </w:rPr>
       </w:pPr>
     </w:p>
     <w:p>
       <w:pPr>
         <w:pStyle w:val="Text"/>
         <w:ind w:firstLine="0"/>
-        <w:jc w:val="center"/>
         <w:rPr>
           <w:sz w:val="16"/>
           <w:szCs w:val="16"/>
@@ -2041,177 +2118,115 @@
           <w:sz w:val="16"/>
           <w:szCs w:val="16"/>
         </w:rPr>
-        <w:t xml:space="preserve">(a) Conventional </w:t>
+        <w:t>F</w:t>
       </w:r>
       <w:r>
         <w:rPr>
           <w:sz w:val="16"/>
           <w:szCs w:val="16"/>
         </w:rPr>
-        <w:tab/>
+        <w:t>ig. 3. Different motor drive connections for a modular motor</w:t>
       </w:r>
       <w:r>
         <w:rPr>
           <w:sz w:val="16"/>
           <w:szCs w:val="16"/>
         </w:rPr>
-        <w:tab/>
-      </w:r>
-      <w:r>
-        <w:rPr>
+        <w:t xml:space="preserve"> </w:t>
+      </w:r>
+      <w:r>
+        <w:rPr>
+          <w:rStyle w:val="FootnoteReference"/>
           <w:sz w:val="16"/>
           <w:szCs w:val="16"/>
         </w:rPr>
-        <w:tab/>
+        <w:fldChar w:fldCharType="begin" w:fldLock="1"/>
       </w:r>
       <w:r>
         <w:rPr>
           <w:sz w:val="16"/>
           <w:szCs w:val="16"/>
         </w:rPr>
-        <w:tab/>
-      </w:r>
-      <w:r>
-        <w:rPr>
+        <w:instrText>ADDIN CSL_CITATION { "citationItems" : [ { "id" : "ITEM-1", "itemData" : { "DOI" : "10.1109/ECCE.2013.6647278", "ISBN" : "9781479903351", "abstract" : "This paper explores the use of GaN MOSFETs and series-connected inverter segments to realize an IMMD. The proposed IMMD topology reduces the segment voltage and offers an opportunity to utilize wide bandgap 200V GaN MOSFETs. Consequently, a reduction in IMMD size is achieved by eliminating inverter heat sink and optimizing the choice of DC-link capacitors. Gate signals of the IMMD segments are shifted (interleaved) to cancel the capacitor voltage ripple and further reduce the capacitor size. Motor winding configuration and coupling effect are also investigated to match with the IMMD design. An actively controlled balancing resistor is programmed to balance the voltages of series connected IMMD segments. Furthermore, this paper presents simulation results as well as experiment results to validate the proposed design.", "author" : [ { "dropping-particle" : "", "family" : "Wang", "given" : "Jiyao", "non-dropping-particle" : "", "parse-names" : false, "suffix" : "" }, { "dropping-particle" : "", "family" : "Li", "given" : "Ye", "non-dropping-particle" : "", "parse-names" : false, "suffix" : "" }, { "dropping-particle" : "", "family" : "Han", "given" : "Yehui", "non-dropping-particle" : "", "parse-names" : false, "suffix" : "" } ], "container-title" : "2013 IEEE Energy Conversion Congress and Exposition, ECCE 2013", "id" : "ITEM-1", "issue" : "Immd", "issued" : { "date-parts" : [ [ "2013" ] ] }, "page" : "4318-4325", "title" : "Evaluation and design for an integrated modular motor drive (IMMD) with GaN devices", "type" : "article-journal" }, "uris" : [ "http://www.mendeley.com/documents/?uuid=16275226-50dd-482d-aa06-6a08883ebe31" ] } ], "mendeley" : { "formattedCitation" : "[10]", "plainTextFormattedCitation" : "[10]", "previouslyFormattedCitation" : "Wang, Li and Han, \u2018Evaluation and Design for an Integrated Modular Motor Drive (IMMD) with GaN Devices\u2019." }, "properties" : {  }, "schema" : "https://github.com/citation-style-language/schema/raw/master/csl-citation.json" }</w:instrText>
+      </w:r>
+      <w:r>
+        <w:rPr>
+          <w:rStyle w:val="FootnoteReference"/>
           <w:sz w:val="16"/>
           <w:szCs w:val="16"/>
         </w:rPr>
-        <w:tab/>
-        <w:t xml:space="preserve">(b) </w:t>
-      </w:r>
-      <w:r>
-        <w:rPr>
+        <w:fldChar w:fldCharType="separate"/>
+      </w:r>
+      <w:r>
+        <w:rPr>
+          <w:noProof/>
           <w:sz w:val="16"/>
           <w:szCs w:val="16"/>
         </w:rPr>
-        <w:t>Parallel</w:t>
-      </w:r>
-      <w:r>
-        <w:rPr>
+        <w:t>[10]</w:t>
+      </w:r>
+      <w:r>
+        <w:rPr>
+          <w:rStyle w:val="FootnoteReference"/>
           <w:sz w:val="16"/>
           <w:szCs w:val="16"/>
         </w:rPr>
-        <w:tab/>
-      </w:r>
-      <w:r>
-        <w:rPr>
-          <w:sz w:val="16"/>
-          <w:szCs w:val="16"/>
-        </w:rPr>
-        <w:tab/>
-      </w:r>
-      <w:r>
-        <w:rPr>
-          <w:sz w:val="16"/>
-          <w:szCs w:val="16"/>
-        </w:rPr>
-        <w:tab/>
-      </w:r>
-      <w:r>
-        <w:rPr>
-          <w:sz w:val="16"/>
-          <w:szCs w:val="16"/>
-        </w:rPr>
-        <w:tab/>
-      </w:r>
-      <w:r>
-        <w:rPr>
-          <w:sz w:val="16"/>
-          <w:szCs w:val="16"/>
-        </w:rPr>
-        <w:tab/>
-        <w:t xml:space="preserve"> (c) Series</w:t>
+        <w:fldChar w:fldCharType="end"/>
       </w:r>
     </w:p>
     <w:p>
       <w:pPr>
         <w:pStyle w:val="Text"/>
         <w:ind w:firstLine="0"/>
-        <w:jc w:val="center"/>
-        <w:rPr>
-          <w:sz w:val="16"/>
-          <w:szCs w:val="16"/>
-        </w:rPr>
       </w:pPr>
     </w:p>
     <w:p>
       <w:pPr>
         <w:pStyle w:val="Text"/>
         <w:ind w:firstLine="0"/>
-        <w:rPr>
-          <w:sz w:val="16"/>
-          <w:szCs w:val="16"/>
-        </w:rPr>
       </w:pPr>
       <w:r>
-        <w:rPr>
-          <w:sz w:val="16"/>
-          <w:szCs w:val="16"/>
-        </w:rPr>
-        <w:t>F</w:t>
-      </w:r>
-      <w:r>
-        <w:rPr>
-          <w:sz w:val="16"/>
-          <w:szCs w:val="16"/>
-        </w:rPr>
-        <w:t>ig. 3. Different motor drive connections for a modular motor</w:t>
-      </w:r>
-      <w:r>
-        <w:rPr>
-          <w:sz w:val="16"/>
-          <w:szCs w:val="16"/>
-        </w:rPr>
-        <w:t xml:space="preserve"> </w:t>
-      </w:r>
-      <w:r>
-        <w:rPr>
-          <w:rStyle w:val="FootnoteReference"/>
-          <w:sz w:val="16"/>
-          <w:szCs w:val="16"/>
-        </w:rPr>
-        <w:fldChar w:fldCharType="begin" w:fldLock="1"/>
-      </w:r>
-      <w:r>
-        <w:rPr>
-          <w:sz w:val="16"/>
-          <w:szCs w:val="16"/>
-        </w:rPr>
-        <w:instrText>ADDIN CSL_CITATION { "citationItems" : [ { "id" : "ITEM-1", "itemData" : { "DOI" : "10.1109/ECCE.2013.6647278", "ISBN" : "9781479903351", "abstract" : "This paper explores the use of GaN MOSFETs and series-connected inverter segments to realize an IMMD. The proposed IMMD topology reduces the segment voltage and offers an opportunity to utilize wide bandgap 200V GaN MOSFETs. Consequently, a reduction in IMMD size is achieved by eliminating inverter heat sink and optimizing the choice of DC-link capacitors. Gate signals of the IMMD segments are shifted (interleaved) to cancel the capacitor voltage ripple and further reduce the capacitor size. Motor winding configuration and coupling effect are also investigated to match with the IMMD design. An actively controlled balancing resistor is programmed to balance the voltages of series connected IMMD segments. Furthermore, this paper presents simulation results as well as experiment results to validate the proposed design.", "author" : [ { "dropping-particle" : "", "family" : "Wang", "given" : "Jiyao", "non-dropping-particle" : "", "parse-names" : false, "suffix" : "" }, { "dropping-particle" : "", "family" : "Li", "given" : "Ye", "non-dropping-particle" : "", "parse-names" : false, "suffix" : "" }, { "dropping-particle" : "", "family" : "Han", "given" : "Yehui", "non-dropping-particle" : "", "parse-names" : false, "suffix" : "" } ], "container-title" : "2013 IEEE Energy Conversion Congress and Exposition, ECCE 2013", "id" : "ITEM-1", "issue" : "Immd", "issued" : { "date-parts" : [ [ "2013" ] ] }, "page" : "4318-4325", "title" : "Evaluation and design for an integrated modular motor drive (IMMD) with GaN devices", "type" : "article-journal" }, "uris" : [ "http://www.mendeley.com/documents/?uuid=16275226-50dd-482d-aa06-6a08883ebe31" ] } ], "mendeley" : { "formattedCitation" : "[10]", "plainTextFormattedCitation" : "[10]", "previouslyFormattedCitation" : "Wang, Li and Han, \u2018Evaluation and Design for an Integrated Modular Motor Drive (IMMD) with GaN Devices\u2019." }, "properties" : {  }, "schema" : "https://github.com/citation-style-language/schema/raw/master/csl-citation.json" }</w:instrText>
-      </w:r>
-      <w:r>
-        <w:rPr>
-          <w:rStyle w:val="FootnoteReference"/>
-          <w:sz w:val="16"/>
-          <w:szCs w:val="16"/>
-        </w:rPr>
-        <w:fldChar w:fldCharType="separate"/>
-      </w:r>
-      <w:r>
-        <w:rPr>
-          <w:noProof/>
-          <w:sz w:val="16"/>
-          <w:szCs w:val="16"/>
-        </w:rPr>
-        <w:t>[10]</w:t>
-      </w:r>
-      <w:r>
-        <w:rPr>
-          <w:rStyle w:val="FootnoteReference"/>
-          <w:sz w:val="16"/>
-          <w:szCs w:val="16"/>
-        </w:rPr>
-        <w:fldChar w:fldCharType="end"/>
-      </w:r>
-    </w:p>
-    <w:p>
-      <w:pPr>
-        <w:pStyle w:val="Text"/>
-        <w:rPr>
-          <w:sz w:val="16"/>
-          <w:szCs w:val="16"/>
-        </w:rPr>
-      </w:pPr>
+        <w:t xml:space="preserve">connected in series and/or parallel on the DC link to form a new topology. These types of connections are possible </w:t>
+      </w:r>
+      <w:r>
+        <w:t>thanks</w:t>
+      </w:r>
+      <w:r>
+        <w:t xml:space="preserve"> to the fact that the windings, which are split and hence electrically isolated, do not cause </w:t>
+      </w:r>
+      <w:r>
+        <w:t xml:space="preserve">any </w:t>
+      </w:r>
+      <w:r>
+        <w:t>in-</w:t>
+      </w:r>
+      <w:r>
+        <w:t xml:space="preserve">circulating currents </w:t>
+      </w:r>
+      <w:r>
+        <w:t>between</w:t>
+      </w:r>
+      <w:r>
+        <w:t xml:space="preserve"> the inverter modules. The major advantage of this possibility is to be able to split the voltage and/or current requirement of each inverter. One practical usage of this fact is </w:t>
+      </w:r>
+      <w:r>
+        <w:t>making</w:t>
+      </w:r>
+      <w:r>
+        <w:t xml:space="preserve"> low voltage power semiconductor device </w:t>
+      </w:r>
+      <w:r>
+        <w:t>viable</w:t>
+      </w:r>
+      <w:r>
+        <w:t xml:space="preserve"> such as GaN </w:t>
+      </w:r>
+      <w:r>
+        <w:t>transistors by dividing the</w:t>
+      </w:r>
+      <w:r>
+        <w:t xml:space="preserve"> DC link voltage.</w:t>
+      </w:r>
     </w:p>
     <w:p>
       <w:pPr>
@@ -2233,19 +2248,13 @@
         <w:t>s</w:t>
       </w:r>
       <w:r>
-        <w:t xml:space="preserve"> because these devices are one of the so-called </w:t>
-      </w:r>
-      <w:r>
-        <w:t>Wide Band-Gap (</w:t>
-      </w:r>
-      <w:r>
-        <w:t>WBG</w:t>
-      </w:r>
-      <w:r>
-        <w:t>)</w:t>
-      </w:r>
-      <w:r>
-        <w:t xml:space="preserve"> type semiconductor devices. These devices have much higher switching speeds compared to conventional silicon based devices such as </w:t>
+        <w:t xml:space="preserve"> </w:t>
+      </w:r>
+      <w:r>
+        <w:t>, as t</w:t>
+      </w:r>
+      <w:r>
+        <w:t xml:space="preserve">hese devices have much higher switching speeds compared to conventional silicon based devices such as </w:t>
       </w:r>
       <w:r>
         <w:t>IGBTs</w:t>
@@ -2465,7 +2474,13 @@
         <w:t>,</w:t>
       </w:r>
       <w:r>
-        <w:t xml:space="preserve"> latest IMMD prototypes utilize </w:t>
+        <w:t xml:space="preserve"> </w:t>
+      </w:r>
+      <w:r>
+        <w:t xml:space="preserve">the </w:t>
+      </w:r>
+      <w:r>
+        <w:t xml:space="preserve">latest IMMD prototypes utilize </w:t>
       </w:r>
       <w:r>
         <w:t>GaNs</w:t>
@@ -2530,7 +2545,7 @@
         <w:t xml:space="preserve">also </w:t>
       </w:r>
       <w:r>
-        <w:t xml:space="preserve">very critical in </w:t>
+        <w:t xml:space="preserve">critical in </w:t>
       </w:r>
       <w:r>
         <w:t>integrated drives</w:t>
@@ -2554,7 +2569,19 @@
         <w:t xml:space="preserve">more than </w:t>
       </w:r>
       <w:r>
-        <w:t>20% of the system volume and 30% of the system weight</w:t>
+        <w:t xml:space="preserve">20% of the </w:t>
+      </w:r>
+      <w:r>
+        <w:t xml:space="preserve">motor drive </w:t>
+      </w:r>
+      <w:r>
+        <w:t xml:space="preserve">system volume and 30% of the </w:t>
+      </w:r>
+      <w:r>
+        <w:t>motor drive system</w:t>
+      </w:r>
+      <w:r>
+        <w:t xml:space="preserve"> weight</w:t>
       </w:r>
       <w:r>
         <w:t xml:space="preserve"> </w:t>
@@ -2695,7 +2722,13 @@
         <w:fldChar w:fldCharType="end"/>
       </w:r>
       <w:r>
-        <w:t xml:space="preserve">. On the other hand, metal film type capacitors are better in terms of </w:t>
+        <w:t xml:space="preserve">. </w:t>
+      </w:r>
+      <w:r>
+        <w:t>M</w:t>
+      </w:r>
+      <w:r>
+        <w:t xml:space="preserve">etal film type capacitors are better in terms of </w:t>
       </w:r>
       <w:r>
         <w:t xml:space="preserve">RMS </w:t>
@@ -2704,16 +2737,28 @@
         <w:t>current ratings, lifetime and reliability.</w:t>
       </w:r>
       <w:r>
-        <w:t xml:space="preserve"> It is also possible to significantly reduce the size of the capacitor bank if required capacitance can be decreased somehow.</w:t>
-      </w:r>
-      <w:r>
         <w:t xml:space="preserve"> </w:t>
       </w:r>
       <w:r>
-        <w:t>Therefore</w:t>
-      </w:r>
-      <w:r>
-        <w:t xml:space="preserve">, </w:t>
+        <w:t xml:space="preserve">However, their capacitance per volume is lower. It is possible to reduce the </w:t>
+      </w:r>
+      <w:r>
+        <w:t>capacitance</w:t>
+      </w:r>
+      <w:r>
+        <w:t xml:space="preserve"> requirement</w:t>
+      </w:r>
+      <w:r>
+        <w:t xml:space="preserve"> </w:t>
+      </w:r>
+      <w:r>
+        <w:t>by several means such as increasing the switching frequency and interleaving</w:t>
+      </w:r>
+      <w:r>
+        <w:t>.</w:t>
+      </w:r>
+      <w:r>
+        <w:t xml:space="preserve"> Therefore, using </w:t>
       </w:r>
       <w:r>
         <w:t>m</w:t>
@@ -2740,43 +2785,10 @@
         <w:t>apacitors</w:t>
       </w:r>
       <w:r>
-        <w:t xml:space="preserve"> are</w:t>
-      </w:r>
-      <w:r>
-        <w:t xml:space="preserve"> </w:t>
-      </w:r>
-      <w:r>
-        <w:t xml:space="preserve">the </w:t>
-      </w:r>
-      <w:r>
-        <w:t>most common type</w:t>
-      </w:r>
-      <w:r>
-        <w:t>s</w:t>
-      </w:r>
-      <w:r>
-        <w:t xml:space="preserve"> </w:t>
-      </w:r>
-      <w:r>
-        <w:t xml:space="preserve">in the </w:t>
-      </w:r>
-      <w:r>
-        <w:t>DC bus</w:t>
-      </w:r>
-      <w:r>
-        <w:t xml:space="preserve"> </w:t>
-      </w:r>
-      <w:r>
-        <w:t xml:space="preserve">of </w:t>
-      </w:r>
-      <w:r>
-        <w:t>integrated</w:t>
-      </w:r>
-      <w:r>
-        <w:t xml:space="preserve"> motor</w:t>
-      </w:r>
-      <w:r>
-        <w:t xml:space="preserve"> drives.</w:t>
+        <w:t xml:space="preserve"> in the DC bus of integrated motor drives </w:t>
+      </w:r>
+      <w:r>
+        <w:t>results in smaller motor drive volumes.</w:t>
       </w:r>
     </w:p>
     <w:p>
@@ -2803,20 +2815,38 @@
         <w:t xml:space="preserve">The design process of the IMMD system can be </w:t>
       </w:r>
       <w:r>
-        <w:t xml:space="preserve">divided </w:t>
+        <w:t>divided into two parts:</w:t>
+      </w:r>
+      <w:r>
+        <w:t xml:space="preserve"> design of the motor and design of the drive. The </w:t>
+      </w:r>
+      <w:r>
+        <w:t>d</w:t>
+      </w:r>
+      <w:r>
+        <w:t xml:space="preserve">esign is </w:t>
+      </w:r>
+      <w:r>
+        <w:t xml:space="preserve">based on an </w:t>
+      </w:r>
+      <w:r>
+        <w:t xml:space="preserve">input </w:t>
+      </w:r>
+      <w:r>
+        <w:t>circuit having</w:t>
+      </w:r>
+      <w:r>
+        <w:t xml:space="preserve"> a passive diode </w:t>
       </w:r>
       <w:r>
         <w:lastRenderedPageBreak/>
-        <w:t>into two parts:</w:t>
-      </w:r>
-      <w:r>
-        <w:t xml:space="preserve"> design of the motor and design of the drive. The first assumption in the design process is that the motor drive input is a passive diode bridge rectifier with an LC DC link </w:t>
+        <w:t xml:space="preserve">bridge rectifier with an LC DC link </w:t>
       </w:r>
       <w:r>
         <w:t>pre-</w:t>
       </w:r>
       <w:r>
-        <w:t xml:space="preserve">filter. The effects of this rectifier module on the rest of the system are kept out of the scope of this study. The machine is a </w:t>
+        <w:t xml:space="preserve">filter. The effects of this rectifier module are out of the scope of this study. The machine is a </w:t>
       </w:r>
       <w:r>
         <w:t>3</w:t>
@@ -2887,7 +2917,13 @@
         <w:t xml:space="preserve">. </w:t>
       </w:r>
       <w:r>
-        <w:t>Highest blo</w:t>
+        <w:t>H</w:t>
+      </w:r>
+      <w:r>
+        <w:t>owever, the maximum</w:t>
+      </w:r>
+      <w:r>
+        <w:t xml:space="preserve"> blo</w:t>
       </w:r>
       <w:r>
         <w:t>cking voltage rating</w:t>
@@ -2941,13 +2977,25 @@
         <w:t xml:space="preserve"> 2L-VSIs</w:t>
       </w:r>
       <w:r>
-        <w:t xml:space="preserve"> are used, the minimum power semiconductor blocking voltage </w:t>
-      </w:r>
-      <w:r>
-        <w:t>required</w:t>
-      </w:r>
-      <w:r>
-        <w:t xml:space="preserve"> is 810V. This value is calculated based on a safety margin considering the voltage overshoot effects due to parasitic inductances and high switching speed</w:t>
+        <w:t xml:space="preserve"> are used, the </w:t>
+      </w:r>
+      <w:r>
+        <w:t xml:space="preserve">required </w:t>
+      </w:r>
+      <w:r>
+        <w:t>minimum power semiconductor blocking voltage</w:t>
+      </w:r>
+      <w:r>
+        <w:t xml:space="preserve"> should be higher than the nominal DC link voltage (540V) with at least 30% safety margin considering possible</w:t>
+      </w:r>
+      <w:r>
+        <w:t xml:space="preserve"> </w:t>
+      </w:r>
+      <w:r>
+        <w:t>voltage overshoot effects due to parasitic inductances and high switching speed</w:t>
+      </w:r>
+      <w:r>
+        <w:t xml:space="preserve"> of GaN FETs</w:t>
       </w:r>
       <w:r>
         <w:t>, and possible swell or overvoltage events on the grid side</w:t>
@@ -2959,13 +3007,25 @@
         <w:t xml:space="preserve"> to reduce the voltage per transistor below 650V</w:t>
       </w:r>
       <w:r>
-        <w:t xml:space="preserve">. This also </w:t>
-      </w:r>
-      <w:r>
-        <w:t>ensures</w:t>
-      </w:r>
-      <w:r>
-        <w:t xml:space="preserve"> the total number of modules an even number.</w:t>
+        <w:t xml:space="preserve">. </w:t>
+      </w:r>
+      <w:r>
+        <w:t xml:space="preserve">The total number of modules become </w:t>
+      </w:r>
+      <w:r>
+        <w:t>an even</w:t>
+      </w:r>
+      <w:r>
+        <w:t xml:space="preserve"> </w:t>
+      </w:r>
+      <w:r>
+        <w:t>number</w:t>
+      </w:r>
+      <w:r>
+        <w:t xml:space="preserve"> when the number of series connection is two</w:t>
+      </w:r>
+      <w:r>
+        <w:t>.</w:t>
       </w:r>
     </w:p>
     <w:p>
@@ -2973,7 +3033,13 @@
         <w:pStyle w:val="Text"/>
       </w:pPr>
       <w:r>
-        <w:t xml:space="preserve">There are various parameters which affect the number of parallel </w:t>
+        <w:t xml:space="preserve">There are </w:t>
+      </w:r>
+      <w:r>
+        <w:t>a few</w:t>
+      </w:r>
+      <w:r>
+        <w:t xml:space="preserve"> parameters which affect the number of parallel </w:t>
       </w:r>
       <w:r>
         <w:t xml:space="preserve">connected </w:t>
@@ -2993,7 +3059,6 @@
       <w:r>
         <w:t>slots per pole per phase (</w:t>
       </w:r>
-      <w:proofErr w:type="spellStart"/>
       <w:r>
         <w:rPr>
           <w:i/>
@@ -3007,7 +3072,6 @@
         </w:rPr>
         <w:t>s</w:t>
       </w:r>
-      <w:proofErr w:type="spellEnd"/>
       <w:r>
         <w:t>)</w:t>
       </w:r>
@@ -3018,7 +3082,7 @@
         <w:t>is a common factor for</w:t>
       </w:r>
       <w:r>
-        <w:t xml:space="preserve"> conventional systems, a new parameter, number of </w:t>
+        <w:t xml:space="preserve"> conventional systems, number of </w:t>
       </w:r>
       <w:r>
         <w:t xml:space="preserve">stator </w:t>
@@ -3040,7 +3104,13 @@
         <w:t>s</w:t>
       </w:r>
       <w:r>
-        <w:t xml:space="preserve">) is defined </w:t>
+        <w:t xml:space="preserve">) is </w:t>
+      </w:r>
+      <w:r>
+        <w:t>introduced</w:t>
+      </w:r>
+      <w:r>
+        <w:t xml:space="preserve"> </w:t>
       </w:r>
       <w:r>
         <w:t>in this paper</w:t>
@@ -3049,7 +3119,13 @@
         <w:t xml:space="preserve">. </w:t>
       </w:r>
       <w:r>
-        <w:t xml:space="preserve">For a double layer stator, </w:t>
+        <w:t>For a double layer stator</w:t>
+      </w:r>
+      <w:r>
+        <w:t xml:space="preserve"> winding</w:t>
+      </w:r>
+      <w:r>
+        <w:t xml:space="preserve">, </w:t>
       </w:r>
       <w:r>
         <w:rPr>
@@ -3071,7 +3147,13 @@
         <w:t>an even number</w:t>
       </w:r>
       <w:r>
-        <w:t>. As an example</w:t>
+        <w:t xml:space="preserve">. </w:t>
+      </w:r>
+      <w:r>
+        <w:t>For</w:t>
+      </w:r>
+      <w:r>
+        <w:t xml:space="preserve"> example</w:t>
       </w:r>
       <w:r>
         <w:t xml:space="preserve">, </w:t>
@@ -3089,7 +3171,13 @@
         <w:t xml:space="preserve"> parallel modules,</w:t>
       </w:r>
       <w:r>
-        <w:t xml:space="preserve"> and stator slots per module per phase is 2, </w:t>
+        <w:t xml:space="preserve"> and </w:t>
+      </w:r>
+      <w:r>
+        <w:t xml:space="preserve">2 </w:t>
+      </w:r>
+      <w:r>
+        <w:t xml:space="preserve">stator slots per module per phase, </w:t>
       </w:r>
       <w:r>
         <w:t>the number of stator slots (</w:t>
@@ -3117,7 +3205,15 @@
         <w:t>turns out to be 36</w:t>
       </w:r>
       <w:r>
-        <w:t xml:space="preserve">. Finally, the effect of interleaving and its utilization for minimization of DC link capacitor bank size is considered to determine the number of modules. In </w:t>
+        <w:t>.</w:t>
+      </w:r>
+    </w:p>
+    <w:p>
+      <w:pPr>
+        <w:pStyle w:val="Text"/>
+      </w:pPr>
+      <w:r>
+        <w:t xml:space="preserve">Finally, the effect of interleaving and its utilization for minimization of DC link capacitor bank size is considered to determine the number of modules. In </w:t>
       </w:r>
       <w:r>
         <w:rPr>
@@ -3153,7 +3249,10 @@
         <w:t>gives the</w:t>
       </w:r>
       <w:r>
-        <w:t xml:space="preserve"> best results in terms of DC link capacitor size. Using that result, it is decided to use a total number of 4 modules which are connected in 2-series and 2-paral</w:t>
+        <w:t xml:space="preserve"> best result</w:t>
+      </w:r>
+      <w:r>
+        <w:t xml:space="preserve"> in terms of DC link capacitor size. Using that result, it is decided to use a total number of 4 modules which are connected in 2-series and 2-paral</w:t>
       </w:r>
       <w:r>
         <w:t>l</w:t>
@@ -3496,7 +3595,6 @@
               </w:rPr>
               <w:t xml:space="preserve">Motor efficiency aim, </w:t>
             </w:r>
-            <w:proofErr w:type="spellStart"/>
             <w:r>
               <w:rPr>
                 <w:i/>
@@ -3514,7 +3612,6 @@
               </w:rPr>
               <w:t>m,a</w:t>
             </w:r>
-            <w:proofErr w:type="spellEnd"/>
           </w:p>
         </w:tc>
         <w:tc>
@@ -3577,7 +3674,6 @@
               </w:rPr>
               <w:t xml:space="preserve">Drive efficiency aim, </w:t>
             </w:r>
-            <w:proofErr w:type="spellStart"/>
             <w:r>
               <w:rPr>
                 <w:i/>
@@ -3595,7 +3691,6 @@
               </w:rPr>
               <w:t>d,a</w:t>
             </w:r>
-            <w:proofErr w:type="spellEnd"/>
           </w:p>
         </w:tc>
         <w:tc>
@@ -3654,10 +3749,10 @@
             <v:path o:extrusionok="f" gradientshapeok="t" o:connecttype="rect"/>
             <o:lock v:ext="edit" aspectratio="t"/>
           </v:shapetype>
-          <v:shape id="_x0000_i1025" type="#_x0000_t75" style="width:190.15pt;height:188.65pt" o:ole="">
+          <v:shape id="_x0000_i1025" type="#_x0000_t75" style="width:190.2pt;height:188.55pt" o:ole="">
             <v:imagedata r:id="rId12" o:title=""/>
           </v:shape>
-          <o:OLEObject Type="Embed" ProgID="Visio.Drawing.15" ShapeID="_x0000_i1025" DrawAspect="Content" ObjectID="_1591862401" r:id="rId13"/>
+          <o:OLEObject Type="Embed" ProgID="Visio.Drawing.15" ShapeID="_x0000_i1025" DrawAspect="Content" ObjectID="_1592070998" r:id="rId13"/>
         </w:object>
       </w:r>
     </w:p>
@@ -3697,7 +3792,10 @@
         <w:ind w:left="288" w:hanging="288"/>
       </w:pPr>
       <w:r>
-        <w:t>Design of the Motor Parameters</w:t>
+        <w:t>Determination</w:t>
+      </w:r>
+      <w:r>
+        <w:t xml:space="preserve"> of the Motor Parameters</w:t>
       </w:r>
     </w:p>
     <w:p>
@@ -3771,7 +3869,6 @@
       <w:r>
         <w:t xml:space="preserve"> in (1). </w:t>
       </w:r>
-      <w:proofErr w:type="spellStart"/>
       <w:r>
         <w:rPr>
           <w:i/>
@@ -3785,15 +3882,26 @@
         </w:rPr>
         <w:t>m</w:t>
       </w:r>
-      <w:proofErr w:type="spellEnd"/>
-      <w:r>
-        <w:t xml:space="preserve"> stands for the</w:t>
+      <w:r>
+        <w:t xml:space="preserve"> </w:t>
+      </w:r>
+      <w:r>
+        <w:t>is</w:t>
+      </w:r>
+      <w:r>
+        <w:t xml:space="preserve"> the</w:t>
       </w:r>
       <w:r>
         <w:t xml:space="preserve"> motor air gap</w:t>
       </w:r>
       <w:r>
-        <w:t xml:space="preserve"> volume which is shown in (2), where </w:t>
+        <w:t xml:space="preserve"> volume </w:t>
+      </w:r>
+      <w:r>
+        <w:t>a</w:t>
+      </w:r>
+      <w:r>
+        <w:t xml:space="preserve">s shown in (2), where </w:t>
       </w:r>
       <w:r>
         <w:rPr>
@@ -3941,7 +4049,6 @@
       <w:r>
         <w:t xml:space="preserve"> each module, which can be expressed as in (3), in rms, where </w:t>
       </w:r>
-      <w:proofErr w:type="spellStart"/>
       <w:r>
         <w:rPr>
           <w:i/>
@@ -3953,97 +4060,85 @@
           <w:i/>
           <w:vertAlign w:val="subscript"/>
         </w:rPr>
-        <w:t>ph</w:t>
-      </w:r>
-      <w:proofErr w:type="spellEnd"/>
+        <w:t>ph-m</w:t>
+      </w:r>
+      <w:r>
+        <w:rPr>
+          <w:vertAlign w:val="subscript"/>
+        </w:rPr>
+        <w:t xml:space="preserve"> </w:t>
+      </w:r>
+      <w:r>
+        <w:t xml:space="preserve">is number of turns per phase per module, </w:t>
+      </w:r>
+      <w:r>
+        <w:rPr>
+          <w:i/>
+        </w:rPr>
+        <w:t>f</w:t>
+      </w:r>
       <w:r>
         <w:rPr>
           <w:i/>
           <w:vertAlign w:val="subscript"/>
         </w:rPr>
-        <w:t>-m</w:t>
-      </w:r>
-      <w:r>
-        <w:rPr>
-          <w:vertAlign w:val="subscript"/>
-        </w:rPr>
-        <w:t xml:space="preserve"> </w:t>
-      </w:r>
-      <w:r>
-        <w:t xml:space="preserve">is number of turns per phase per module, </w:t>
+        <w:t>s</w:t>
+      </w:r>
+      <w:r>
+        <w:t xml:space="preserve"> is the applied fundamental frequency at rated conditions, </w:t>
       </w:r>
       <w:r>
         <w:rPr>
           <w:i/>
         </w:rPr>
-        <w:t>f</w:t>
+        <w:t>Φ</w:t>
       </w:r>
       <w:r>
         <w:rPr>
           <w:i/>
           <w:vertAlign w:val="subscript"/>
         </w:rPr>
-        <w:t>s</w:t>
-      </w:r>
-      <w:r>
-        <w:t xml:space="preserve"> is the applied fundamental frequency at rated conditions, </w:t>
-      </w:r>
-      <w:proofErr w:type="spellStart"/>
+        <w:t>pp</w:t>
+      </w:r>
+      <w:r>
+        <w:t xml:space="preserve"> is the flux under a pole and </w:t>
+      </w:r>
       <w:r>
         <w:rPr>
           <w:i/>
         </w:rPr>
-        <w:t>Φ</w:t>
+        <w:t>k</w:t>
       </w:r>
       <w:r>
         <w:rPr>
           <w:i/>
           <w:vertAlign w:val="subscript"/>
         </w:rPr>
-        <w:t>pp</w:t>
-      </w:r>
-      <w:proofErr w:type="spellEnd"/>
-      <w:r>
-        <w:t xml:space="preserve"> is the flux under a pole and </w:t>
+        <w:t>w</w:t>
+      </w:r>
+      <w:r>
+        <w:t xml:space="preserve"> is the fundamental winding factor. The flux per pole can be calculated using the machine dimensions and air gap flux density (</w:t>
       </w:r>
       <w:r>
         <w:rPr>
           <w:i/>
         </w:rPr>
-        <w:t>k</w:t>
+        <w:t>B</w:t>
       </w:r>
       <w:r>
         <w:rPr>
           <w:i/>
           <w:vertAlign w:val="subscript"/>
         </w:rPr>
-        <w:t>w</w:t>
-      </w:r>
-      <w:r>
-        <w:t xml:space="preserve"> is the fundamental winding factor. The flux per pole can be calculated using the machine dimensions and air gap flux density (</w:t>
-      </w:r>
-      <w:proofErr w:type="spellStart"/>
+        <w:t>g</w:t>
+      </w:r>
+      <w:r>
+        <w:t xml:space="preserve">) as in (4), where </w:t>
+      </w:r>
       <w:r>
         <w:rPr>
           <w:i/>
         </w:rPr>
-        <w:t>B</w:t>
-      </w:r>
-      <w:r>
-        <w:rPr>
-          <w:i/>
-          <w:vertAlign w:val="subscript"/>
-        </w:rPr>
-        <w:t>g</w:t>
-      </w:r>
-      <w:proofErr w:type="spellEnd"/>
-      <w:r>
-        <w:t xml:space="preserve">) as in (4), where </w:t>
-      </w:r>
-      <w:r>
-        <w:rPr>
-          <w:i/>
-        </w:rPr>
         <w:t>p</w:t>
       </w:r>
       <w:r>
@@ -4086,7 +4181,7 @@
         <w:fldChar w:fldCharType="end"/>
       </w:r>
       <w:r>
-        <w:t>. The fundamental frequency is also determined by the rated speed and pole number of the synchronous motor, as in (5). Assuming that the motor drive inverters are switched with sinusoidal pulse width modulation (SPWM) technique, the terminal voltage of one phase of each module is determined using (6)</w:t>
+        <w:t>. The fundamental frequency is determined by the rated speed and pole number of the synchronous motor, as in (5). Assuming that the motor drive inverters are switched with sinusoidal pulse width modulation (SPWM) technique, the terminal voltage of one phase of each module is determined using (6)</w:t>
       </w:r>
       <w:r>
         <w:t xml:space="preserve">, where </w:t>
@@ -4194,7 +4289,16 @@
         <w:pStyle w:val="Text"/>
       </w:pPr>
       <w:r>
-        <w:t>The resultant motor parameters are shown in Table 2. In Fig. 5, the proposed winding diagram of one module is shown.</w:t>
+        <w:t>Obtained</w:t>
+      </w:r>
+      <w:r>
+        <w:t xml:space="preserve"> motor parameters are shown in Table 2. In Fig. 5, the proposed winding diagram </w:t>
+      </w:r>
+      <w:r>
+        <w:t>per</w:t>
+      </w:r>
+      <w:r>
+        <w:t xml:space="preserve"> module is shown.</w:t>
       </w:r>
       <w:r>
         <w:t xml:space="preserve"> </w:t>
@@ -5974,7 +6078,6 @@
               </w:rPr>
               <w:t xml:space="preserve">Air gap length, </w:t>
             </w:r>
-            <w:proofErr w:type="spellStart"/>
             <w:r>
               <w:rPr>
                 <w:i/>
@@ -5992,7 +6095,6 @@
               </w:rPr>
               <w:t>g</w:t>
             </w:r>
-            <w:proofErr w:type="spellEnd"/>
           </w:p>
         </w:tc>
         <w:tc>
@@ -6125,7 +6227,6 @@
               </w:rPr>
               <w:t xml:space="preserve">Number of turns per coil side, </w:t>
             </w:r>
-            <w:proofErr w:type="spellStart"/>
             <w:r>
               <w:rPr>
                 <w:i/>
@@ -6143,7 +6244,6 @@
               </w:rPr>
               <w:t>Q</w:t>
             </w:r>
-            <w:proofErr w:type="spellEnd"/>
           </w:p>
         </w:tc>
         <w:tc>
@@ -6258,7 +6358,6 @@
               </w:rPr>
               <w:t xml:space="preserve">Stator winding factor, </w:t>
             </w:r>
-            <w:proofErr w:type="spellStart"/>
             <w:r>
               <w:rPr>
                 <w:i/>
@@ -6276,7 +6375,6 @@
               </w:rPr>
               <w:t>ws</w:t>
             </w:r>
-            <w:proofErr w:type="spellEnd"/>
           </w:p>
         </w:tc>
         <w:tc>
@@ -6319,10 +6417,10 @@
       </w:pPr>
       <w:r>
         <w:object w:dxaOrig="5716" w:dyaOrig="2235">
-          <v:shape id="_x0000_i1026" type="#_x0000_t75" style="width:246.75pt;height:96pt" o:ole="">
+          <v:shape id="_x0000_i1026" type="#_x0000_t75" style="width:246.8pt;height:96.15pt" o:ole="">
             <v:imagedata r:id="rId14" o:title=""/>
           </v:shape>
-          <o:OLEObject Type="Embed" ProgID="Visio.Drawing.15" ShapeID="_x0000_i1026" DrawAspect="Content" ObjectID="_1591862402" r:id="rId15"/>
+          <o:OLEObject Type="Embed" ProgID="Visio.Drawing.15" ShapeID="_x0000_i1026" DrawAspect="Content" ObjectID="_1592070999" r:id="rId15"/>
         </w:object>
       </w:r>
     </w:p>
@@ -6735,7 +6833,6 @@
       <w:r>
         <w:t>forward conduction loss (</w:t>
       </w:r>
-      <w:proofErr w:type="spellStart"/>
       <w:r>
         <w:rPr>
           <w:i/>
@@ -6749,7 +6846,6 @@
         </w:rPr>
         <w:t>tc</w:t>
       </w:r>
-      <w:proofErr w:type="spellEnd"/>
       <w:r>
         <w:t>), transistor switching loss (</w:t>
       </w:r>
@@ -6781,7 +6877,6 @@
       <w:r>
         <w:t xml:space="preserve">, </w:t>
       </w:r>
-      <w:proofErr w:type="spellStart"/>
       <w:r>
         <w:rPr>
           <w:i/>
@@ -6795,14 +6890,12 @@
         </w:rPr>
         <w:t>dc</w:t>
       </w:r>
-      <w:proofErr w:type="spellEnd"/>
       <w:r>
         <w:t xml:space="preserve">) and </w:t>
       </w:r>
       <w:r>
         <w:t xml:space="preserve">loss on </w:t>
       </w:r>
-      <w:proofErr w:type="spellStart"/>
       <w:r>
         <w:rPr>
           <w:i/>
@@ -6816,14 +6909,12 @@
         </w:rPr>
         <w:t>oss</w:t>
       </w:r>
-      <w:proofErr w:type="spellEnd"/>
       <w:r>
         <w:t xml:space="preserve"> capacitance</w:t>
       </w:r>
       <w:r>
         <w:t xml:space="preserve"> (</w:t>
       </w:r>
-      <w:proofErr w:type="spellStart"/>
       <w:r>
         <w:rPr>
           <w:i/>
@@ -6837,7 +6928,6 @@
         </w:rPr>
         <w:t>oss</w:t>
       </w:r>
-      <w:proofErr w:type="spellEnd"/>
       <w:r>
         <w:t>)</w:t>
       </w:r>
@@ -6859,7 +6949,6 @@
       <w:r>
         <w:t xml:space="preserve"> (</w:t>
       </w:r>
-      <w:proofErr w:type="spellStart"/>
       <w:r>
         <w:rPr>
           <w:i/>
@@ -6873,7 +6962,6 @@
         </w:rPr>
         <w:t>dr</w:t>
       </w:r>
-      <w:proofErr w:type="spellEnd"/>
       <w:r>
         <w:t>).</w:t>
       </w:r>
@@ -6913,7 +7001,6 @@
       <w:r>
         <w:t xml:space="preserve">. In this model, </w:t>
       </w:r>
-      <w:proofErr w:type="spellStart"/>
       <w:r>
         <w:rPr>
           <w:i/>
@@ -6927,11 +7014,9 @@
         </w:rPr>
         <w:t>cp</w:t>
       </w:r>
-      <w:proofErr w:type="spellEnd"/>
       <w:r>
         <w:t xml:space="preserve"> and </w:t>
       </w:r>
-      <w:proofErr w:type="spellStart"/>
       <w:r>
         <w:rPr>
           <w:i/>
@@ -6945,7 +7030,6 @@
         </w:rPr>
         <w:t>ep</w:t>
       </w:r>
-      <w:proofErr w:type="spellEnd"/>
       <w:r>
         <w:t xml:space="preserve"> are the forward and reverse peak currents, respectively, </w:t>
       </w:r>
@@ -6990,7 +7074,6 @@
       <w:r>
         <w:t xml:space="preserve">, </w:t>
       </w:r>
-      <w:proofErr w:type="spellStart"/>
       <w:r>
         <w:rPr>
           <w:i/>
@@ -7004,14 +7087,12 @@
         </w:rPr>
         <w:t>off</w:t>
       </w:r>
-      <w:proofErr w:type="spellEnd"/>
       <w:r>
         <w:t xml:space="preserve"> </w:t>
       </w:r>
       <w:r>
         <w:t xml:space="preserve">and </w:t>
       </w:r>
-      <w:proofErr w:type="spellStart"/>
       <w:r>
         <w:rPr>
           <w:i/>
@@ -7025,7 +7106,6 @@
         </w:rPr>
         <w:t>oss</w:t>
       </w:r>
-      <w:proofErr w:type="spellEnd"/>
       <w:r>
         <w:t xml:space="preserve"> </w:t>
       </w:r>
@@ -7041,7 +7121,6 @@
       <w:r>
         <w:t xml:space="preserve"> and </w:t>
       </w:r>
-      <w:proofErr w:type="spellStart"/>
       <w:r>
         <w:rPr>
           <w:i/>
@@ -7055,11 +7134,9 @@
         </w:rPr>
         <w:t>oss</w:t>
       </w:r>
-      <w:proofErr w:type="spellEnd"/>
       <w:r>
         <w:t xml:space="preserve"> energies, </w:t>
       </w:r>
-      <w:proofErr w:type="spellStart"/>
       <w:r>
         <w:rPr>
           <w:i/>
@@ -7071,131 +7148,93 @@
           <w:i/>
           <w:vertAlign w:val="subscript"/>
         </w:rPr>
-        <w:t>ce</w:t>
-      </w:r>
-      <w:proofErr w:type="spellEnd"/>
+        <w:t>ce-sat</w:t>
+      </w:r>
+      <w:r>
+        <w:t xml:space="preserve"> is saturation voltage drop for the IGBT, </w:t>
+      </w:r>
+      <w:r>
+        <w:rPr>
+          <w:i/>
+        </w:rPr>
+        <w:t>R</w:t>
+      </w:r>
       <w:r>
         <w:rPr>
           <w:i/>
           <w:vertAlign w:val="subscript"/>
         </w:rPr>
-        <w:t>-sat</w:t>
-      </w:r>
-      <w:r>
-        <w:t xml:space="preserve"> is saturation voltage drop for the IGBT, </w:t>
-      </w:r>
-      <w:proofErr w:type="spellStart"/>
+        <w:t>ds-on</w:t>
+      </w:r>
+      <w:r>
+        <w:t xml:space="preserve"> is the on-state resistance for GaN, </w:t>
+      </w:r>
       <w:r>
         <w:rPr>
           <w:i/>
         </w:rPr>
-        <w:t>R</w:t>
+        <w:t>V</w:t>
       </w:r>
       <w:r>
         <w:rPr>
           <w:i/>
           <w:vertAlign w:val="subscript"/>
         </w:rPr>
-        <w:t>ds</w:t>
-      </w:r>
-      <w:proofErr w:type="spellEnd"/>
+        <w:t>ec</w:t>
+      </w:r>
+      <w:r>
+        <w:t xml:space="preserve"> is the reverse voltage drop</w:t>
+      </w:r>
+      <w:r>
+        <w:t xml:space="preserve"> for the diode</w:t>
+      </w:r>
+      <w:r>
+        <w:t>,</w:t>
+      </w:r>
+      <w:r>
+        <w:rPr>
+          <w:i/>
+        </w:rPr>
+        <w:t xml:space="preserve"> I</w:t>
+      </w:r>
       <w:r>
         <w:rPr>
           <w:i/>
           <w:vertAlign w:val="subscript"/>
         </w:rPr>
-        <w:t>-on</w:t>
-      </w:r>
-      <w:r>
-        <w:t xml:space="preserve"> is the on-state resistance for GaN, </w:t>
-      </w:r>
-      <w:proofErr w:type="spellStart"/>
+        <w:t>rr</w:t>
+      </w:r>
+      <w:r>
+        <w:t xml:space="preserve"> and </w:t>
+      </w:r>
       <w:r>
         <w:rPr>
           <w:i/>
         </w:rPr>
-        <w:t>V</w:t>
+        <w:t>t</w:t>
       </w:r>
       <w:r>
         <w:rPr>
           <w:i/>
           <w:vertAlign w:val="subscript"/>
         </w:rPr>
-        <w:t>ec</w:t>
-      </w:r>
-      <w:proofErr w:type="spellEnd"/>
-      <w:r>
-        <w:t xml:space="preserve"> is the reverse voltage drop</w:t>
-      </w:r>
-      <w:r>
-        <w:t xml:space="preserve"> for the diode</w:t>
-      </w:r>
-      <w:r>
-        <w:t>,</w:t>
+        <w:t>rr</w:t>
+      </w:r>
+      <w:r>
+        <w:t xml:space="preserve"> are the diode reverse recovery current and time, respectively, and </w:t>
       </w:r>
       <w:r>
         <w:rPr>
           <w:i/>
         </w:rPr>
-        <w:t xml:space="preserve"> </w:t>
-      </w:r>
-      <w:proofErr w:type="spellStart"/>
-      <w:r>
-        <w:rPr>
-          <w:i/>
-        </w:rPr>
-        <w:t>I</w:t>
+        <w:t>V</w:t>
       </w:r>
       <w:r>
         <w:rPr>
           <w:i/>
           <w:vertAlign w:val="subscript"/>
         </w:rPr>
-        <w:t>rr</w:t>
-      </w:r>
-      <w:proofErr w:type="spellEnd"/>
-      <w:r>
-        <w:t xml:space="preserve"> and </w:t>
-      </w:r>
-      <w:proofErr w:type="spellStart"/>
-      <w:r>
-        <w:rPr>
-          <w:i/>
-        </w:rPr>
-        <w:t>t</w:t>
-      </w:r>
-      <w:r>
-        <w:rPr>
-          <w:i/>
-          <w:vertAlign w:val="subscript"/>
-        </w:rPr>
-        <w:t>rr</w:t>
-      </w:r>
-      <w:proofErr w:type="spellEnd"/>
-      <w:r>
-        <w:t xml:space="preserve"> are the diode reverse recovery current and time, respectively, and </w:t>
-      </w:r>
-      <w:proofErr w:type="spellStart"/>
-      <w:r>
-        <w:rPr>
-          <w:i/>
-        </w:rPr>
-        <w:t>V</w:t>
-      </w:r>
-      <w:r>
-        <w:rPr>
-          <w:i/>
-          <w:vertAlign w:val="subscript"/>
-        </w:rPr>
-        <w:t>ce</w:t>
-      </w:r>
-      <w:proofErr w:type="spellEnd"/>
-      <w:r>
-        <w:rPr>
-          <w:i/>
-          <w:vertAlign w:val="subscript"/>
-        </w:rPr>
-        <w:t>-p</w:t>
+        <w:t>ce-p</w:t>
       </w:r>
       <w:r>
         <w:t xml:space="preserve"> is the reverse recovery peak voltage. </w:t>
@@ -8889,10 +8928,19 @@
         </w:rPr>
       </w:pPr>
       <w:r>
-        <w:t>Alternatıve Devıces for Transıstor S</w:t>
-      </w:r>
-      <w:r>
-        <w:t xml:space="preserve">electıon </w:t>
+        <w:t xml:space="preserve">Alternatıve </w:t>
+      </w:r>
+      <w:r>
+        <w:t>Commercıal</w:t>
+      </w:r>
+      <w:r>
+        <w:t xml:space="preserve"> Transıstor</w:t>
+      </w:r>
+      <w:r>
+        <w:t>s</w:t>
+      </w:r>
+      <w:r>
+        <w:t xml:space="preserve"> </w:t>
       </w:r>
       <w:r>
         <w:rPr>
@@ -9576,7 +9624,6 @@
                 <w:lang w:val="en-US"/>
               </w:rPr>
             </w:pPr>
-            <w:proofErr w:type="spellStart"/>
             <w:r>
               <w:rPr>
                 <w:sz w:val="16"/>
@@ -9594,7 +9641,6 @@
               </w:rPr>
               <w:t>ce,sat</w:t>
             </w:r>
-            <w:proofErr w:type="spellEnd"/>
           </w:p>
         </w:tc>
         <w:tc>
@@ -9703,7 +9749,6 @@
                 <w:lang w:val="en-US"/>
               </w:rPr>
             </w:pPr>
-            <w:proofErr w:type="spellStart"/>
             <w:r>
               <w:rPr>
                 <w:sz w:val="16"/>
@@ -9721,7 +9766,6 @@
               </w:rPr>
               <w:t>ds,on</w:t>
             </w:r>
-            <w:proofErr w:type="spellEnd"/>
           </w:p>
         </w:tc>
         <w:tc>
@@ -9846,10 +9890,22 @@
         <w:t xml:space="preserve"> capacitors is performed for the designed system using metal film </w:t>
       </w:r>
       <w:r>
-        <w:t>type capacitors. To be able to compare the IMMD design with a conventional motor drive in terms of power density</w:t>
-      </w:r>
-      <w:r>
-        <w:t>, the same design procedure is also applied to the conventional system with IGBTs. The parameters affecting the capacitor selection are DC voltage (</w:t>
+        <w:t xml:space="preserve">type capacitors. </w:t>
+      </w:r>
+      <w:r>
+        <w:t>In order</w:t>
+      </w:r>
+      <w:r>
+        <w:t xml:space="preserve"> to compare the IMMD design with a conventional motor drive in terms of power density</w:t>
+      </w:r>
+      <w:r>
+        <w:t xml:space="preserve">, the same design procedure is also applied to the conventional </w:t>
+      </w:r>
+      <w:r>
+        <w:t>drive</w:t>
+      </w:r>
+      <w:r>
+        <w:t xml:space="preserve"> with IGBTs. The parameters affecting the capacitor selection are DC voltage (</w:t>
       </w:r>
       <w:r>
         <w:rPr>
@@ -9867,7 +9923,6 @@
       <w:r>
         <w:t>), capacitance requirement to meet the voltage ripple constraint (</w:t>
       </w:r>
-      <w:proofErr w:type="spellStart"/>
       <w:r>
         <w:rPr>
           <w:i/>
@@ -9881,7 +9936,6 @@
         </w:rPr>
         <w:t>dc</w:t>
       </w:r>
-      <w:proofErr w:type="spellEnd"/>
       <w:r>
         <w:t xml:space="preserve">), the current requirement due to the </w:t>
       </w:r>
@@ -9891,7 +9945,6 @@
       <w:r>
         <w:t xml:space="preserve"> rating of capacitor bank current ripple (</w:t>
       </w:r>
-      <w:proofErr w:type="spellStart"/>
       <w:proofErr w:type="gramStart"/>
       <w:r>
         <w:rPr>
@@ -9906,12 +9959,10 @@
         </w:rPr>
         <w:t>c,rms</w:t>
       </w:r>
-      <w:proofErr w:type="spellEnd"/>
       <w:proofErr w:type="gramEnd"/>
       <w:r>
         <w:t>) and temperature rise of each capacitor (</w:t>
       </w:r>
-      <w:proofErr w:type="spellStart"/>
       <w:r>
         <w:rPr>
           <w:i/>
@@ -9932,7 +9983,6 @@
         </w:rPr>
         <w:t>ore</w:t>
       </w:r>
-      <w:proofErr w:type="spellEnd"/>
       <w:r>
         <w:t>). The analytical model used for the</w:t>
       </w:r>
@@ -10030,7 +10080,6 @@
       <w:r>
         <w:t xml:space="preserve"> is the thermal resistance of the capacitor and </w:t>
       </w:r>
-      <w:proofErr w:type="spellStart"/>
       <w:r>
         <w:rPr>
           <w:i/>
@@ -10044,7 +10093,6 @@
         </w:rPr>
         <w:t>c</w:t>
       </w:r>
-      <w:proofErr w:type="spellEnd"/>
       <w:r>
         <w:rPr>
           <w:i/>
@@ -10763,28 +10811,28 @@
             <w:pPr>
               <w:spacing w:after="120"/>
               <w:rPr>
-                <w:sz w:val="16"/>
-                <w:szCs w:val="16"/>
+                <w:sz w:val="18"/>
+                <w:szCs w:val="18"/>
               </w:rPr>
             </w:pPr>
             <w:r>
               <w:rPr>
-                <w:sz w:val="16"/>
-                <w:szCs w:val="16"/>
+                <w:sz w:val="18"/>
+                <w:szCs w:val="18"/>
               </w:rPr>
               <w:t>(</w:t>
             </w:r>
             <w:r>
               <w:rPr>
-                <w:sz w:val="16"/>
-                <w:szCs w:val="16"/>
+                <w:sz w:val="18"/>
+                <w:szCs w:val="18"/>
               </w:rPr>
               <w:t>16</w:t>
             </w:r>
             <w:r>
               <w:rPr>
-                <w:sz w:val="16"/>
-                <w:szCs w:val="16"/>
+                <w:sz w:val="18"/>
+                <w:szCs w:val="18"/>
               </w:rPr>
               <w:t>)</w:t>
             </w:r>
@@ -11658,15 +11706,10 @@
         <w:t>The performance of the motor is analyzed using ANSYS/Maxwell simulation environment. The analytical results are shown in Table 4</w:t>
       </w:r>
       <w:r>
-        <w:t xml:space="preserve"> which have been obtained via the </w:t>
-      </w:r>
-      <w:proofErr w:type="spellStart"/>
-      <w:r>
-        <w:t>RMxprt</w:t>
-      </w:r>
-      <w:proofErr w:type="spellEnd"/>
-      <w:r>
-        <w:t xml:space="preserve"> tool of Maxwell</w:t>
+        <w:t xml:space="preserve"> which have been obtained via the RMxprt tool of Maxwell</w:t>
+      </w:r>
+      <w:r>
+        <w:t xml:space="preserve"> software</w:t>
       </w:r>
       <w:r>
         <w:t xml:space="preserve">. The designed motor is </w:t>
@@ -11681,13 +11724,40 @@
         <w:t xml:space="preserve"> waveforms</w:t>
       </w:r>
       <w:r>
-        <w:t xml:space="preserve"> and machine torque are presented in Figs. 6, 7 and 8, respectively. The flux density distribution over one module is shown in Fig. 9. The efficiency of the motor is close to the targeted value, however the fill factor is made </w:t>
-      </w:r>
-      <w:r>
-        <w:t>around 10% higher</w:t>
-      </w:r>
-      <w:r>
-        <w:t xml:space="preserve"> than the expected value to achieve this, which is still acceptable for concentrated windings. The torque ripple and cogging torque values are also below</w:t>
+        <w:t xml:space="preserve"> and machine torque are presented in Figs. 6, 7 and 8, respectively. The flux density distribution </w:t>
+      </w:r>
+      <w:r>
+        <w:t>of</w:t>
+      </w:r>
+      <w:r>
+        <w:t xml:space="preserve"> one module is shown in Fig. 9. The efficiency of th</w:t>
+      </w:r>
+      <w:r>
+        <w:t>e motor is close to the target</w:t>
+      </w:r>
+      <w:r>
+        <w:t xml:space="preserve"> value, however the fill factor is </w:t>
+      </w:r>
+      <w:r>
+        <w:t>chosen as</w:t>
+      </w:r>
+      <w:r>
+        <w:t xml:space="preserve"> 10% higher</w:t>
+      </w:r>
+      <w:r>
+        <w:t xml:space="preserve"> than the expected value to achieve this, which is still </w:t>
+      </w:r>
+      <w:r>
+        <w:t xml:space="preserve">in the </w:t>
+      </w:r>
+      <w:r>
+        <w:t xml:space="preserve">acceptable </w:t>
+      </w:r>
+      <w:r>
+        <w:t xml:space="preserve">range </w:t>
+      </w:r>
+      <w:r>
+        <w:t>for concentrated windings. The torque ripple and cogging torque values are below</w:t>
       </w:r>
       <w:r>
         <w:t xml:space="preserve"> the</w:t>
@@ -11695,6 +11765,11 @@
       <w:r>
         <w:t xml:space="preserve"> specified limits.</w:t>
       </w:r>
+    </w:p>
+    <w:p>
+      <w:pPr>
+        <w:pStyle w:val="Text"/>
+      </w:pPr>
     </w:p>
     <w:p>
       <w:pPr>
@@ -11984,16 +12059,7 @@
                 <w:szCs w:val="16"/>
                 <w:lang w:val="en-US"/>
               </w:rPr>
-              <w:t xml:space="preserve"> </w:t>
-            </w:r>
-            <w:proofErr w:type="spellStart"/>
-            <w:r>
-              <w:rPr>
-                <w:sz w:val="16"/>
-                <w:szCs w:val="16"/>
-                <w:lang w:val="en-US"/>
-              </w:rPr>
-              <w:t>V</w:t>
+              <w:t xml:space="preserve"> V</w:t>
             </w:r>
             <w:r>
               <w:rPr>
@@ -12004,7 +12070,6 @@
               </w:rPr>
               <w:t>rms</w:t>
             </w:r>
-            <w:proofErr w:type="spellEnd"/>
           </w:p>
         </w:tc>
         <w:tc>
@@ -12197,7 +12262,6 @@
                 <w:lang w:val="en-US"/>
               </w:rPr>
             </w:pPr>
-            <w:proofErr w:type="spellStart"/>
             <w:r>
               <w:rPr>
                 <w:sz w:val="16"/>
@@ -12215,7 +12279,6 @@
               </w:rPr>
               <w:t>cu</w:t>
             </w:r>
-            <w:proofErr w:type="spellEnd"/>
           </w:p>
         </w:tc>
         <w:tc>
@@ -12332,7 +12395,6 @@
                 <w:lang w:val="en-US"/>
               </w:rPr>
             </w:pPr>
-            <w:proofErr w:type="spellStart"/>
             <w:r>
               <w:rPr>
                 <w:sz w:val="16"/>
@@ -12350,7 +12412,6 @@
               </w:rPr>
               <w:t>core</w:t>
             </w:r>
-            <w:proofErr w:type="spellEnd"/>
           </w:p>
         </w:tc>
         <w:tc>
@@ -12415,7 +12476,7 @@
                 <w:vertAlign w:val="subscript"/>
                 <w:lang w:val="en-US"/>
               </w:rPr>
-              <w:t>cu</w:t>
+              <w:t>fill</w:t>
             </w:r>
           </w:p>
         </w:tc>
@@ -12468,7 +12529,6 @@
                 <w:lang w:val="en-US"/>
               </w:rPr>
             </w:pPr>
-            <w:proofErr w:type="spellStart"/>
             <w:r>
               <w:rPr>
                 <w:sz w:val="16"/>
@@ -12486,7 +12546,6 @@
               </w:rPr>
               <w:t>m</w:t>
             </w:r>
-            <w:proofErr w:type="spellEnd"/>
           </w:p>
         </w:tc>
         <w:tc>
@@ -12547,8 +12606,8 @@
         </w:rPr>
         <w:drawing>
           <wp:inline distT="0" distB="0" distL="0" distR="0" wp14:anchorId="72B25F0B" wp14:editId="3FF52288">
-            <wp:extent cx="2316145" cy="1491414"/>
-            <wp:effectExtent l="0" t="0" r="8255" b="0"/>
+            <wp:extent cx="2314613" cy="1458746"/>
+            <wp:effectExtent l="0" t="0" r="0" b="8255"/>
             <wp:docPr id="9" name="Picture 9"/>
             <wp:cNvGraphicFramePr>
               <a:graphicFrameLocks xmlns:a="http://schemas.openxmlformats.org/drawingml/2006/main" noChangeAspect="1"/>
@@ -12576,7 +12635,7 @@
                   <pic:spPr bwMode="auto">
                     <a:xfrm>
                       <a:off x="0" y="0"/>
-                      <a:ext cx="2369871" cy="1526009"/>
+                      <a:ext cx="2373061" cy="1495582"/>
                     </a:xfrm>
                     <a:prstGeom prst="rect">
                       <a:avLst/>
@@ -12863,7 +12922,6 @@
           <w:szCs w:val="18"/>
           <w:lang w:eastAsia="en-US"/>
         </w:rPr>
-        <w:lastRenderedPageBreak/>
         <w:drawing>
           <wp:inline distT="0" distB="0" distL="0" distR="0">
             <wp:extent cx="655092" cy="1466453"/>
@@ -12922,8 +12980,8 @@
         </w:rPr>
         <w:drawing>
           <wp:inline distT="0" distB="0" distL="0" distR="0">
-            <wp:extent cx="2474918" cy="1579873"/>
-            <wp:effectExtent l="0" t="0" r="1905" b="1905"/>
+            <wp:extent cx="2272786" cy="1450841"/>
+            <wp:effectExtent l="0" t="0" r="0" b="0"/>
             <wp:docPr id="17" name="Picture 17"/>
             <wp:cNvGraphicFramePr>
               <a:graphicFrameLocks xmlns:a="http://schemas.openxmlformats.org/drawingml/2006/main" noChangeAspect="1"/>
@@ -12953,7 +13011,7 @@
                   <pic:spPr bwMode="auto">
                     <a:xfrm>
                       <a:off x="0" y="0"/>
-                      <a:ext cx="2523705" cy="1611016"/>
+                      <a:ext cx="2333372" cy="1489516"/>
                     </a:xfrm>
                     <a:prstGeom prst="rect">
                       <a:avLst/>
@@ -13005,7 +13063,48 @@
         <w:pStyle w:val="Text"/>
       </w:pPr>
       <w:r>
-        <w:t>Loss analysis for the drive is performed using the presented model, which includes the selected devices with a conventional system having IGBTs and two IMMD systems with different types of GaNs. The comparative loss results are shown in Fig</w:t>
+        <w:t>Drive l</w:t>
+      </w:r>
+      <w:r>
+        <w:t xml:space="preserve">oss is </w:t>
+      </w:r>
+      <w:r>
+        <w:t xml:space="preserve">analyzed </w:t>
+      </w:r>
+      <w:r>
+        <w:t>using the model</w:t>
+      </w:r>
+      <w:r>
+        <w:t xml:space="preserve"> presented in (</w:t>
+      </w:r>
+      <w:proofErr w:type="gramStart"/>
+      <w:r>
+        <w:t>9)-(</w:t>
+      </w:r>
+      <w:proofErr w:type="gramEnd"/>
+      <w:r>
+        <w:t>15)</w:t>
+      </w:r>
+      <w:r>
+        <w:t>, which includes the selected devices with a conventional system having IGBTs and two IMMD systems with different types of GaNs. The loss</w:t>
+      </w:r>
+      <w:r>
+        <w:t>es</w:t>
+      </w:r>
+      <w:r>
+        <w:t xml:space="preserve"> are</w:t>
+      </w:r>
+      <w:r>
+        <w:t xml:space="preserve"> compared</w:t>
+      </w:r>
+      <w:r>
+        <w:t xml:space="preserve"> </w:t>
+      </w:r>
+      <w:r>
+        <w:t>in</w:t>
+      </w:r>
+      <w:r>
+        <w:t xml:space="preserve"> Fig</w:t>
       </w:r>
       <w:r>
         <w:t>.</w:t>
@@ -13026,27 +13125,24 @@
         <w:t xml:space="preserve"> with GaN devices. The</w:t>
       </w:r>
       <w:r>
-        <w:t xml:space="preserve"> switching frequency of IGBT simulations are limited </w:t>
-      </w:r>
-      <w:proofErr w:type="gramStart"/>
-      <w:r>
-        <w:t xml:space="preserve">to </w:t>
-      </w:r>
-      <w:r>
-        <w:t xml:space="preserve"> 20</w:t>
-      </w:r>
-      <w:proofErr w:type="gramEnd"/>
-      <w:r>
-        <w:t xml:space="preserve"> kHz, </w:t>
+        <w:t xml:space="preserve"> switching frequen</w:t>
+      </w:r>
+      <w:bookmarkStart w:id="1" w:name="_GoBack"/>
+      <w:bookmarkEnd w:id="1"/>
+      <w:r>
+        <w:t>cy of IGBT simulations are limited to</w:t>
+      </w:r>
+      <w:r>
+        <w:t xml:space="preserve"> 20 kHz, </w:t>
       </w:r>
       <w:r>
         <w:t>due to</w:t>
       </w:r>
       <w:r>
-        <w:t xml:space="preserve"> the practical limit</w:t>
-      </w:r>
-      <w:r>
-        <w:t>s</w:t>
+        <w:t xml:space="preserve"> the practical </w:t>
+      </w:r>
+      <w:r>
+        <w:t>limitations</w:t>
       </w:r>
       <w:r>
         <w:t xml:space="preserve"> </w:t>
@@ -13055,7 +13151,37 @@
         <w:t>of</w:t>
       </w:r>
       <w:r>
-        <w:t xml:space="preserve"> those devices. It is observed that the main reduction is on switching losses, as expected. However, transistor conduction losses are a little bit higher with GaNs, although reverse conduction losses are similar. There are two main reasons for this. First of all, IGBT conduction performance in high current applications is good. However, the GaN technology has not been proven itself in terms of on-state voltage drop, while it has developed to have comparable performance. Secondly, the IMMD system has 2-series structure so that each module carries two times the current they would have when there </w:t>
+        <w:t xml:space="preserve"> those devices. It is observed that the main </w:t>
+      </w:r>
+      <w:r>
+        <w:t xml:space="preserve">loss </w:t>
+      </w:r>
+      <w:r>
+        <w:t xml:space="preserve">reduction </w:t>
+      </w:r>
+      <w:r>
+        <w:t xml:space="preserve">with GaN devices </w:t>
+      </w:r>
+      <w:r>
+        <w:t xml:space="preserve">is on </w:t>
+      </w:r>
+      <w:r>
+        <w:t>the switching loss part</w:t>
+      </w:r>
+      <w:r>
+        <w:t>, as expected. However, transistor conduction losses are a little bit higher with GaNs, although reverse conduction losses are similar. There are two main reasons for this. First</w:t>
+      </w:r>
+      <w:r>
+        <w:t>ly</w:t>
+      </w:r>
+      <w:r>
+        <w:t xml:space="preserve">, IGBT conduction performance in high current applications is good. However, the GaN technology has not been proven itself in terms of on-state voltage drop, while it has developed to have </w:t>
+      </w:r>
+      <w:r>
+        <w:t>similar</w:t>
+      </w:r>
+      <w:r>
+        <w:t xml:space="preserve"> performance. Secondly, the IMMD system has 2-series structure so that each module carries two times the current they would have when there </w:t>
       </w:r>
       <w:r>
         <w:t>are</w:t>
@@ -13067,40 +13193,10 @@
         <w:t>cies</w:t>
       </w:r>
       <w:r>
-        <w:t xml:space="preserve"> at 100 kHz switching frequency. Motor drive simulations are performed using 4 modules used with the proposed configuration, with 90</w:t>
-      </w:r>
-      <w:r>
-        <w:rPr>
-          <w:vertAlign w:val="superscript"/>
-        </w:rPr>
-        <w:t>0</w:t>
-      </w:r>
-      <w:r>
-        <w:t xml:space="preserve"> phase shift and suitable DC link capacitor which results in less than 1% voltage ripple. The DC link current</w:t>
-      </w:r>
-      <w:r>
-        <w:t xml:space="preserve"> of each parallel connected module</w:t>
-      </w:r>
-      <w:r>
         <w:t xml:space="preserve"> </w:t>
       </w:r>
       <w:r>
-        <w:t xml:space="preserve">and the total DC link current </w:t>
-      </w:r>
-      <w:r>
-        <w:t>with and without interleaving</w:t>
-      </w:r>
-      <w:r>
-        <w:t xml:space="preserve"> at 50kHz switching frequency are shown in Fig. 11</w:t>
-      </w:r>
-      <w:r>
-        <w:t>. The DC link voltage ripple</w:t>
-      </w:r>
-      <w:r>
-        <w:t xml:space="preserve"> of each series connected module and the total DC link voltage with and without interleaving are</w:t>
-      </w:r>
-      <w:r>
-        <w:t xml:space="preserve"> also shown in Fig. 12.</w:t>
+        <w:t>at 100 kHz switching frequency. Despite the superior efficiencies, motor drives having high speed GaN FETs are problematic due to high dv/dt rates which may damage the motor insulation. Therefore, LC filters between the drive inverters and motor windings may be required.</w:t>
       </w:r>
     </w:p>
     <w:p>
@@ -13115,10 +13211,10 @@
       </w:pPr>
       <w:r>
         <w:object w:dxaOrig="7575" w:dyaOrig="4395">
-          <v:shape id="_x0000_i1027" type="#_x0000_t75" style="width:258.75pt;height:150.75pt" o:ole="">
+          <v:shape id="_x0000_i1027" type="#_x0000_t75" style="width:241.8pt;height:141.1pt" o:ole="">
             <v:imagedata r:id="rId21" o:title=""/>
           </v:shape>
-          <o:OLEObject Type="Embed" ProgID="Visio.Drawing.15" ShapeID="_x0000_i1027" DrawAspect="Content" ObjectID="_1591862403" r:id="rId22"/>
+          <o:OLEObject Type="Embed" ProgID="Visio.Drawing.15" ShapeID="_x0000_i1027" DrawAspect="Content" ObjectID="_1592071000" r:id="rId22"/>
         </w:object>
       </w:r>
     </w:p>
@@ -13154,6 +13250,41 @@
     </w:p>
     <w:p>
       <w:pPr>
+        <w:pStyle w:val="Text"/>
+      </w:pPr>
+    </w:p>
+    <w:p>
+      <w:pPr>
+        <w:pStyle w:val="Text"/>
+      </w:pPr>
+      <w:r>
+        <w:t>Motor drive simulations are performed using 4 modules used with the proposed configuration, with 90</w:t>
+      </w:r>
+      <w:r>
+        <w:rPr>
+          <w:vertAlign w:val="superscript"/>
+        </w:rPr>
+        <w:t>0</w:t>
+      </w:r>
+      <w:r>
+        <w:t xml:space="preserve"> phase shift and suitable DC link capacitor which results in less than 1% voltage ripple. The DC link current of each parallel connected module and the total DC link current with and without </w:t>
+      </w:r>
+      <w:r>
+        <w:lastRenderedPageBreak/>
+        <w:t>interleaving at 50kHz switching frequency are shown in Fig. 11. The DC link voltage ripple of each series connected module and the total DC link voltage with and without interleaving are also shown in Fig. 12.</w:t>
+      </w:r>
+    </w:p>
+    <w:p>
+      <w:pPr>
+        <w:pStyle w:val="BodyText"/>
+        <w:rPr>
+          <w:sz w:val="16"/>
+          <w:szCs w:val="16"/>
+        </w:rPr>
+      </w:pPr>
+    </w:p>
+    <w:p>
+      <w:pPr>
         <w:jc w:val="center"/>
         <w:rPr>
           <w:sz w:val="18"/>
@@ -13167,7 +13298,6 @@
           <w:szCs w:val="16"/>
           <w:lang w:eastAsia="en-US"/>
         </w:rPr>
-        <w:lastRenderedPageBreak/>
         <w:drawing>
           <wp:inline distT="0" distB="0" distL="0" distR="0" wp14:anchorId="67D6E0DF" wp14:editId="397DAE71">
             <wp:extent cx="2591735" cy="1420856"/>
@@ -13642,7 +13772,6 @@
       <w:r>
         <w:t xml:space="preserve"> (</w:t>
       </w:r>
-      <w:proofErr w:type="spellStart"/>
       <w:r>
         <w:rPr>
           <w:i/>
@@ -13656,7 +13785,6 @@
         </w:rPr>
         <w:t>crms</w:t>
       </w:r>
-      <w:proofErr w:type="spellEnd"/>
       <w:r>
         <w:t>)</w:t>
       </w:r>
@@ -13666,7 +13794,6 @@
       <w:r>
         <w:t xml:space="preserve"> (</w:t>
       </w:r>
-      <w:proofErr w:type="spellStart"/>
       <w:r>
         <w:rPr>
           <w:i/>
@@ -13680,17 +13807,19 @@
         </w:rPr>
         <w:t>dc</w:t>
       </w:r>
-      <w:proofErr w:type="spellEnd"/>
       <w:r>
         <w:t>)</w:t>
       </w:r>
       <w:r>
-        <w:t>, required voltage for each capacitor</w:t>
+        <w:t xml:space="preserve">, required voltage for </w:t>
+      </w:r>
+      <w:r>
+        <w:lastRenderedPageBreak/>
+        <w:t>each capacitor</w:t>
       </w:r>
       <w:r>
         <w:t xml:space="preserve"> (</w:t>
       </w:r>
-      <w:proofErr w:type="spellStart"/>
       <w:r>
         <w:rPr>
           <w:i/>
@@ -13704,34 +13833,35 @@
         </w:rPr>
         <w:t>c</w:t>
       </w:r>
-      <w:proofErr w:type="spellEnd"/>
       <w:r>
         <w:t>)</w:t>
       </w:r>
       <w:r>
         <w:t>, number of total capacitors used, total harmonic distortion of the line-to-line voltage (</w:t>
       </w:r>
-      <w:proofErr w:type="spellStart"/>
       <w:r>
         <w:rPr>
           <w:i/>
         </w:rPr>
         <w:t>THDv</w:t>
       </w:r>
-      <w:proofErr w:type="spellEnd"/>
       <w:r>
         <w:t>) and total harmonic distortion of the line current (</w:t>
       </w:r>
-      <w:proofErr w:type="spellStart"/>
       <w:r>
         <w:rPr>
           <w:i/>
         </w:rPr>
         <w:t>THDi</w:t>
       </w:r>
-      <w:proofErr w:type="spellEnd"/>
-      <w:r>
-        <w:t>). In this analysis, switching frequencies used for IMMD is 50kHz and for the conventional motor drive is 20kHz.</w:t>
+      <w:r>
+        <w:t xml:space="preserve">). In this analysis, switching frequencies </w:t>
+      </w:r>
+      <w:r>
+        <w:t>selected</w:t>
+      </w:r>
+      <w:r>
+        <w:t xml:space="preserve"> for IMMD is 50kHz and for the conventional motor drive is 20kHz.</w:t>
       </w:r>
     </w:p>
     <w:p>
@@ -13751,10 +13881,9 @@
           <w:szCs w:val="16"/>
           <w:lang w:eastAsia="en-US"/>
         </w:rPr>
-        <w:lastRenderedPageBreak/>
         <w:drawing>
           <wp:inline distT="0" distB="0" distL="0" distR="0">
-            <wp:extent cx="2728128" cy="1530145"/>
+            <wp:extent cx="2959046" cy="1659662"/>
             <wp:effectExtent l="0" t="0" r="0" b="0"/>
             <wp:docPr id="28" name="Picture 28"/>
             <wp:cNvGraphicFramePr>
@@ -13783,7 +13912,7 @@
                   <pic:spPr bwMode="auto">
                     <a:xfrm>
                       <a:off x="0" y="0"/>
-                      <a:ext cx="2741402" cy="1537590"/>
+                      <a:ext cx="2975453" cy="1668864"/>
                     </a:xfrm>
                     <a:prstGeom prst="rect">
                       <a:avLst/>
@@ -13842,8 +13971,8 @@
         </w:rPr>
         <w:drawing>
           <wp:inline distT="0" distB="0" distL="0" distR="0">
-            <wp:extent cx="2719133" cy="1535039"/>
-            <wp:effectExtent l="0" t="0" r="5080" b="8255"/>
+            <wp:extent cx="2891195" cy="1632173"/>
+            <wp:effectExtent l="0" t="0" r="4445" b="6350"/>
             <wp:docPr id="29" name="Picture 29"/>
             <wp:cNvGraphicFramePr>
               <a:graphicFrameLocks xmlns:a="http://schemas.openxmlformats.org/drawingml/2006/main" noChangeAspect="1"/>
@@ -13871,7 +14000,7 @@
                   <pic:spPr bwMode="auto">
                     <a:xfrm>
                       <a:off x="0" y="0"/>
-                      <a:ext cx="2731978" cy="1542290"/>
+                      <a:ext cx="2912927" cy="1644442"/>
                     </a:xfrm>
                     <a:prstGeom prst="rect">
                       <a:avLst/>
@@ -13938,19 +14067,52 @@
         <w:pStyle w:val="Text"/>
       </w:pPr>
       <w:r>
-        <w:t xml:space="preserve">The results show that, the required RMS ripple current rating of the capacitors is decreased to almost half with the application of interleaving in the IMMD case. Metallized film capacitors are known to have high current handling capability, therefore decreasing the capacitance requirement is more critical and the most convenient way to achieve this is increasing the switching frequency. However, the current rating does not depend on the switching frequency and therefore it may be a deciding parameter for conventional motor drives. The capacitance requirement also decreases almost to its half </w:t>
+        <w:t xml:space="preserve">The results show that, the required RMS ripple current rating of the capacitors is decreased to almost half with the application of interleaving in the IMMD case. Metallized film capacitors are known to have high current handling capability, therefore decreasing the capacitance requirement is more critical and the most convenient way to achieve this is </w:t>
+      </w:r>
+      <w:r>
+        <w:t xml:space="preserve">to </w:t>
+      </w:r>
+      <w:r>
+        <w:t>increas</w:t>
+      </w:r>
+      <w:r>
+        <w:t>e</w:t>
+      </w:r>
+      <w:r>
+        <w:t xml:space="preserve"> the switching frequency. However, the current rating does not depend on the switching frequency and therefore it may be a deciding parameter for conventional motor drives. The capacitance requirement also decreases almost half</w:t>
+      </w:r>
+      <w:r>
+        <w:t xml:space="preserve"> of its</w:t>
+      </w:r>
+      <w:r>
+        <w:t xml:space="preserve"> </w:t>
       </w:r>
       <w:r>
         <w:t xml:space="preserve">value </w:t>
       </w:r>
       <w:r>
-        <w:t xml:space="preserve">with interleaving. It can be reduced further with higher switching frequencies using GaN devices when IMMD configuration is used. One drawback of using the modular configuration is the necessity of using two capacitor banks due to the series connection. Interleaving between series connected modules does not contribute to any of the parameters </w:t>
+        <w:t xml:space="preserve">with interleaving. It can be </w:t>
+      </w:r>
+      <w:r>
+        <w:t xml:space="preserve">further </w:t>
+      </w:r>
+      <w:r>
+        <w:t xml:space="preserve">reduced </w:t>
+      </w:r>
+      <w:r>
+        <w:t>by increasing the switching frequency</w:t>
+      </w:r>
+      <w:r>
+        <w:t xml:space="preserve"> using GaN devices when IMMD configuration is used. One drawback of using the modular configuration is the necessity of using two capacitor banks due to the series connection. Interleaving between series connected modules does not contribute to </w:t>
+      </w:r>
+      <w:r>
+        <w:t xml:space="preserve">reduction </w:t>
       </w:r>
       <w:r>
         <w:t>of</w:t>
       </w:r>
       <w:r>
-        <w:t xml:space="preserve"> the DC link voltage ripple is to be kept below 1% for each module separately. On the other hand, the voltage of each capacitor is lower which decreases the size of the capacitor significantly.</w:t>
+        <w:t xml:space="preserve"> the DC link voltage ripple. On the other hand, the voltage of each capacitor is lower which decreases the size of the capacitor.</w:t>
       </w:r>
     </w:p>
     <w:p>
@@ -13958,7 +14120,10 @@
         <w:pStyle w:val="Text"/>
       </w:pPr>
       <w:r>
-        <w:t xml:space="preserve">For better visualization, capacitors from commercially available products are selected for the conventional and proposed systems, parameters of which are listed in Table </w:t>
+        <w:t>C</w:t>
+      </w:r>
+      <w:r>
+        <w:t xml:space="preserve">apacitors from commercially available products are selected for the conventional and proposed systems, parameters of which are listed in Table </w:t>
       </w:r>
       <w:r>
         <w:t>6</w:t>
@@ -13967,7 +14132,21 @@
         <w:t xml:space="preserve">. </w:t>
       </w:r>
       <w:r>
-        <w:t xml:space="preserve">Using the thermal model, the temperature rise of the capacitors is </w:t>
+        <w:t>Using the thermal model</w:t>
+      </w:r>
+      <w:r>
+        <w:t xml:space="preserve"> presented in (</w:t>
+      </w:r>
+      <w:proofErr w:type="gramStart"/>
+      <w:r>
+        <w:t>18)-(</w:t>
+      </w:r>
+      <w:proofErr w:type="gramEnd"/>
+      <w:r>
+        <w:t>19)</w:t>
+      </w:r>
+      <w:r>
+        <w:t xml:space="preserve">, temperature rise of the capacitors is </w:t>
       </w:r>
       <w:r>
         <w:t>also analyzed</w:t>
@@ -14018,16 +14197,23 @@
         <w:t>184</w:t>
       </w:r>
       <w:r>
-        <w:t xml:space="preserve"> W/cm</w:t>
-      </w:r>
-      <w:r>
-        <w:rPr>
-          <w:vertAlign w:val="superscript"/>
-        </w:rPr>
-        <w:t>3</w:t>
-      </w:r>
-      <w:r>
-        <w:t xml:space="preserve"> and </w:t>
+        <w:t xml:space="preserve"> </w:t>
+      </w:r>
+      <w:r>
+        <w:t>k</w:t>
+      </w:r>
+      <w:r>
+        <w:t>W/</w:t>
+      </w:r>
+      <w:r>
+        <w:t>lt</w:t>
+      </w:r>
+      <w:r>
+        <w:t xml:space="preserve"> </w:t>
+      </w:r>
+      <w:r>
+        <w:lastRenderedPageBreak/>
+        <w:t xml:space="preserve">and </w:t>
       </w:r>
       <w:r>
         <w:t>1.1</w:t>
@@ -14041,13 +14227,20 @@
       <w:r>
         <w:t>W/</w:t>
       </w:r>
-      <w:proofErr w:type="spellStart"/>
       <w:r>
         <w:t>lt</w:t>
       </w:r>
-      <w:proofErr w:type="spellEnd"/>
-      <w:r>
-        <w:t>, respectively. This result shows that, the performance criteria defined for the design process have been achieved in terms of power density, efficiency and reliability.</w:t>
+      <w:r>
+        <w:t xml:space="preserve">, respectively. This result shows that, the performance criteria defined for the design process have been achieved in terms of power density, efficiency and </w:t>
+      </w:r>
+      <w:r>
+        <w:t>fault tolerance</w:t>
+      </w:r>
+      <w:r>
+        <w:t>.</w:t>
+      </w:r>
+      <w:r>
+        <w:t xml:space="preserve"> The potential drawbacks of the proposed design are the increased complexity of the motor drive control. Active voltage balancing should be applied to the series connected modules in order to avoid voltage mismatch in the case of unbalanced. Moreover, potential circulating currents between parallel connected modules should be investigated and measures should be taken accordingly.</w:t>
       </w:r>
     </w:p>
     <w:p>
@@ -14065,7 +14258,6 @@
         <w:spacing w:before="0" w:after="0" w:line="240" w:lineRule="auto"/>
       </w:pPr>
       <w:r>
-        <w:lastRenderedPageBreak/>
         <w:t xml:space="preserve">TABLE </w:t>
       </w:r>
       <w:r>
@@ -14236,7 +14428,6 @@
                 <w:lang w:val="en-US"/>
               </w:rPr>
             </w:pPr>
-            <w:proofErr w:type="spellStart"/>
             <w:r>
               <w:rPr>
                 <w:sz w:val="16"/>
@@ -14254,7 +14445,6 @@
               </w:rPr>
               <w:t>c,rms</w:t>
             </w:r>
-            <w:proofErr w:type="spellEnd"/>
           </w:p>
         </w:tc>
         <w:tc>
@@ -14336,7 +14526,6 @@
                 <w:lang w:val="en-US"/>
               </w:rPr>
             </w:pPr>
-            <w:proofErr w:type="spellStart"/>
             <w:r>
               <w:rPr>
                 <w:sz w:val="16"/>
@@ -14354,7 +14543,6 @@
               </w:rPr>
               <w:t>dc</w:t>
             </w:r>
-            <w:proofErr w:type="spellEnd"/>
           </w:p>
         </w:tc>
         <w:tc>
@@ -14430,7 +14618,6 @@
                 <w:lang w:val="en-US"/>
               </w:rPr>
             </w:pPr>
-            <w:proofErr w:type="spellStart"/>
             <w:r>
               <w:rPr>
                 <w:sz w:val="16"/>
@@ -14448,7 +14635,6 @@
               </w:rPr>
               <w:t>c</w:t>
             </w:r>
-            <w:proofErr w:type="spellEnd"/>
           </w:p>
         </w:tc>
         <w:tc>
@@ -14607,7 +14793,6 @@
                 <w:lang w:val="en-US"/>
               </w:rPr>
             </w:pPr>
-            <w:proofErr w:type="spellStart"/>
             <w:r>
               <w:rPr>
                 <w:sz w:val="16"/>
@@ -14616,7 +14801,6 @@
               </w:rPr>
               <w:t>THDv</w:t>
             </w:r>
-            <w:proofErr w:type="spellEnd"/>
           </w:p>
         </w:tc>
         <w:tc>
@@ -14695,7 +14879,6 @@
                 <w:lang w:val="en-US"/>
               </w:rPr>
             </w:pPr>
-            <w:proofErr w:type="spellStart"/>
             <w:r>
               <w:rPr>
                 <w:sz w:val="16"/>
@@ -14704,7 +14887,6 @@
               </w:rPr>
               <w:t>THDi</w:t>
             </w:r>
-            <w:proofErr w:type="spellEnd"/>
           </w:p>
         </w:tc>
         <w:tc>
@@ -15348,18 +15530,8 @@
                 <w:szCs w:val="16"/>
                 <w:lang w:val="en-US"/>
               </w:rPr>
-              <w:t xml:space="preserve">25 </w:t>
-            </w:r>
-            <w:proofErr w:type="spellStart"/>
-            <w:r>
-              <w:rPr>
-                <w:sz w:val="16"/>
-                <w:szCs w:val="16"/>
-                <w:lang w:val="en-US"/>
-              </w:rPr>
-              <w:t>nH</w:t>
-            </w:r>
-            <w:proofErr w:type="spellEnd"/>
+              <w:t>25 nH</w:t>
+            </w:r>
           </w:p>
         </w:tc>
         <w:tc>
@@ -15384,18 +15556,8 @@
                 <w:szCs w:val="16"/>
                 <w:lang w:val="en-US"/>
               </w:rPr>
-              <w:t xml:space="preserve">11 </w:t>
-            </w:r>
-            <w:proofErr w:type="spellStart"/>
-            <w:r>
-              <w:rPr>
-                <w:sz w:val="16"/>
-                <w:szCs w:val="16"/>
-                <w:lang w:val="en-US"/>
-              </w:rPr>
-              <w:t>nH</w:t>
-            </w:r>
-            <w:proofErr w:type="spellEnd"/>
+              <w:t>11 nH</w:t>
+            </w:r>
           </w:p>
         </w:tc>
       </w:tr>
@@ -15835,18 +15997,8 @@
                 <w:szCs w:val="16"/>
                 <w:lang w:val="en-US"/>
               </w:rPr>
-              <w:t xml:space="preserve">92 </w:t>
-            </w:r>
-            <w:proofErr w:type="spellStart"/>
-            <w:r>
-              <w:rPr>
-                <w:sz w:val="16"/>
-                <w:szCs w:val="16"/>
-                <w:lang w:val="en-US"/>
-              </w:rPr>
-              <w:t>mW</w:t>
-            </w:r>
-            <w:proofErr w:type="spellEnd"/>
+              <w:t>92 mW</w:t>
+            </w:r>
           </w:p>
         </w:tc>
         <w:tc>
@@ -15871,18 +16023,8 @@
                 <w:szCs w:val="16"/>
                 <w:lang w:val="en-US"/>
               </w:rPr>
-              <w:t xml:space="preserve">132 </w:t>
-            </w:r>
-            <w:proofErr w:type="spellStart"/>
-            <w:r>
-              <w:rPr>
-                <w:sz w:val="16"/>
-                <w:szCs w:val="16"/>
-                <w:lang w:val="en-US"/>
-              </w:rPr>
-              <w:t>mW</w:t>
-            </w:r>
-            <w:proofErr w:type="spellEnd"/>
+              <w:t>132 mW</w:t>
+            </w:r>
           </w:p>
         </w:tc>
       </w:tr>
@@ -16042,7 +16184,31 @@
         <w:pStyle w:val="Text"/>
       </w:pPr>
       <w:r>
-        <w:t>The design is based on 2-level inverter modules which can be connected in series and/or parallel on the DC link thanks to the modular structure. The number of series/parallel modules are established based on the reduction in the size of the DC link capacitor with proper interleaving angle, and the available device voltage and current ratings. Dimensioning of a PMSM having FSCW stator is performed and a suitable modular winding configuration is proposed. The design of the modular motor drive is based on WBG GaN power FETs selected from two different manufacturers. Loss characterization and analysis is performed using these devices along with a conventional converter in which IGBT is utilized for comparison.</w:t>
+        <w:t xml:space="preserve">The design is based on 2-level inverter modules which can be connected in series and/or parallel on the DC link thanks to the modular structure. The number of series/parallel modules are </w:t>
+      </w:r>
+      <w:r>
+        <w:t>determined</w:t>
+      </w:r>
+      <w:r>
+        <w:t xml:space="preserve"> based on the </w:t>
+      </w:r>
+      <w:r>
+        <w:t xml:space="preserve">size </w:t>
+      </w:r>
+      <w:r>
+        <w:t xml:space="preserve">reduction of the DC link capacitor with proper interleaving angle, and the available device voltage and current ratings. </w:t>
+      </w:r>
+      <w:r>
+        <w:t>A</w:t>
+      </w:r>
+      <w:r>
+        <w:t xml:space="preserve"> PMSM having FSCW stator is </w:t>
+      </w:r>
+      <w:r>
+        <w:t>designed</w:t>
+      </w:r>
+      <w:r>
+        <w:t xml:space="preserve"> and a suitable modular winding configuration is proposed. The design of the modular motor drive is based on GaN power FETs selected from two different manufacturers. Loss characterization and analysis is performed using these devices along with a conventional converter in which IGBT is utilized for comparison.</w:t>
       </w:r>
     </w:p>
     <w:p>
@@ -16050,7 +16216,35 @@
         <w:pStyle w:val="Text"/>
       </w:pPr>
       <w:r>
-        <w:t>It has been shown that both GaN devices yield superior efficiency performance even with a switching frequency five times the conventional one. Moreover, selection of DC bus capacitor banks is performed for these systems and the effects of interleaving, which is only applicable for modular structure, to the size of capacitors are presented. It is shown t</w:t>
+        <w:t xml:space="preserve">It has been shown that both GaN devices </w:t>
+      </w:r>
+      <w:r>
+        <w:t xml:space="preserve">have higher </w:t>
+      </w:r>
+      <w:r>
+        <w:t>efficienc</w:t>
+      </w:r>
+      <w:r>
+        <w:t>ies</w:t>
+      </w:r>
+      <w:r>
+        <w:t xml:space="preserve"> even with a switching frequency five times </w:t>
+      </w:r>
+      <w:r>
+        <w:t xml:space="preserve">higher than </w:t>
+      </w:r>
+      <w:r>
+        <w:t xml:space="preserve">the conventional one. Moreover, DC bus capacitor banks </w:t>
+      </w:r>
+      <w:r>
+        <w:t>are selected</w:t>
+      </w:r>
+      <w:r>
+        <w:t xml:space="preserve"> for these systems and the effects of interleaving, which is only applicable for modular structure, to the size of </w:t>
+      </w:r>
+      <w:r>
+        <w:lastRenderedPageBreak/>
+        <w:t>capacitors are presented. It is shown t</w:t>
       </w:r>
       <w:r>
         <w:t>hat, a power density higher than</w:t>
@@ -16064,11 +16258,9 @@
       <w:r>
         <w:t>W/</w:t>
       </w:r>
-      <w:proofErr w:type="spellStart"/>
       <w:r>
         <w:t>lt</w:t>
       </w:r>
-      <w:proofErr w:type="spellEnd"/>
       <w:r>
         <w:t xml:space="preserve"> can be achieved with 98% motor drive efficiency for an IMMD</w:t>
       </w:r>
@@ -16078,11 +16270,6 @@
       <w:r>
         <w:t>. Considering also the improvements on the system reliability and fault tolerance, the performance of the IMMD system has been proven to be successful to replace the conventional motor drive systems using the design process presented here.</w:t>
       </w:r>
-    </w:p>
-    <w:p>
-      <w:pPr>
-        <w:pStyle w:val="Text"/>
-      </w:pPr>
     </w:p>
     <w:p>
       <w:pPr>
@@ -16718,10 +16905,6 @@
         <w:adjustRightInd w:val="0"/>
         <w:ind w:left="284" w:hanging="284"/>
         <w:jc w:val="both"/>
-        <w:rPr>
-          <w:noProof/>
-          <w:sz w:val="16"/>
-        </w:rPr>
       </w:pPr>
       <w:r>
         <w:rPr>
@@ -16758,11 +16941,6 @@
         </w:rPr>
         <w:t>, vol. 153, no. 4, p. 535, 2006.</w:t>
       </w:r>
-    </w:p>
-    <w:p>
-      <w:pPr>
-        <w:jc w:val="both"/>
-      </w:pPr>
       <w:r>
         <w:rPr>
           <w:sz w:val="16"/>
@@ -16777,6 +16955,52 @@
       </w:pPr>
       <w:r>
         <w:t>Biographies</w:t>
+      </w:r>
+    </w:p>
+    <w:p>
+      <w:pPr>
+        <w:pStyle w:val="Biography"/>
+        <w:spacing w:before="0"/>
+      </w:pPr>
+      <w:r>
+        <w:rPr>
+          <w:b/>
+        </w:rPr>
+        <w:t xml:space="preserve">Mesut Uğur </w:t>
+      </w:r>
+      <w:r>
+        <w:t>received his BSc and MSc degrees</w:t>
+      </w:r>
+      <w:r>
+        <w:t xml:space="preserve"> from </w:t>
+      </w:r>
+      <w:r>
+        <w:t>the Department of Electrical and Electronics Engineering, Middle East Technical University, Ankara, Turkey in 2012 and 2015, respectively. He is currently working towards the PhD degree at Middle East Technical University</w:t>
+      </w:r>
+      <w:r>
+        <w:t>.</w:t>
+      </w:r>
+    </w:p>
+    <w:p>
+      <w:pPr>
+        <w:pStyle w:val="Biography"/>
+        <w:spacing w:before="0"/>
+      </w:pPr>
+      <w:r>
+        <w:tab/>
+        <w:t xml:space="preserve">He is currently a Research Associate </w:t>
+      </w:r>
+      <w:r>
+        <w:t xml:space="preserve">in </w:t>
+      </w:r>
+      <w:r>
+        <w:t>Middle East Technical University. His main research int</w:t>
+      </w:r>
+      <w:r>
+        <w:t>erest are electric motor drives and</w:t>
+      </w:r>
+      <w:r>
+        <w:t xml:space="preserve"> renewable energy.</w:t>
       </w:r>
     </w:p>
     <w:p>
@@ -16797,52 +17021,6 @@
         <w:rPr>
           <w:b/>
         </w:rPr>
-        <w:t xml:space="preserve">Mesut Uğur </w:t>
-      </w:r>
-      <w:r>
-        <w:t>received his BSc and MSc degrees</w:t>
-      </w:r>
-      <w:r>
-        <w:t xml:space="preserve"> from </w:t>
-      </w:r>
-      <w:r>
-        <w:t>the Department of Electrical and Electronics Engineering, Middle East Technical University, Ankara, Turkey in 2012 and 2015, respectively. He is currently working towards the PhD degree at Middle East Technical University</w:t>
-      </w:r>
-      <w:r>
-        <w:t>.</w:t>
-      </w:r>
-    </w:p>
-    <w:p>
-      <w:pPr>
-        <w:pStyle w:val="Biography"/>
-        <w:spacing w:before="0"/>
-      </w:pPr>
-      <w:r>
-        <w:tab/>
-        <w:t xml:space="preserve">He is currently a Research Associate </w:t>
-      </w:r>
-      <w:r>
-        <w:t xml:space="preserve">in </w:t>
-      </w:r>
-      <w:r>
-        <w:t>Middle East Technical University. His main research interest are electric motor drives, renewable energy and embedded systems.</w:t>
-      </w:r>
-    </w:p>
-    <w:p>
-      <w:pPr>
-        <w:pStyle w:val="Biography"/>
-        <w:spacing w:before="0"/>
-      </w:pPr>
-    </w:p>
-    <w:p>
-      <w:pPr>
-        <w:pStyle w:val="Biography"/>
-        <w:spacing w:before="0"/>
-      </w:pPr>
-      <w:r>
-        <w:rPr>
-          <w:b/>
-        </w:rPr>
         <w:t xml:space="preserve">Ozan Keysan </w:t>
       </w:r>
       <w:r>
@@ -16885,7 +17063,9 @@
     </w:p>
     <w:p>
       <w:pPr>
-        <w:pStyle w:val="BiographyBody"/>
+        <w:pStyle w:val="Biography"/>
+        <w:spacing w:before="0"/>
+        <w:ind w:firstLine="202"/>
         <w:sectPr>
           <w:headerReference w:type="default" r:id="rId29"/>
           <w:pgSz w:w="11907" w:h="16839" w:code="9"/>
@@ -16898,6 +17078,7 @@
     <w:p>
       <w:pPr>
         <w:pStyle w:val="BiographyBody"/>
+        <w:ind w:firstLine="0"/>
       </w:pPr>
     </w:p>
     <w:sectPr>
@@ -18866,7 +19047,7 @@
 </file>
 
 <file path=customXml/itemProps1.xml><?xml version="1.0" encoding="utf-8"?>
-<ds:datastoreItem xmlns:ds="http://schemas.openxmlformats.org/officeDocument/2006/customXml" ds:itemID="{C8F77E48-490D-4DD2-988B-2DA10DD3AFB6}">
+<ds:datastoreItem xmlns:ds="http://schemas.openxmlformats.org/officeDocument/2006/customXml" ds:itemID="{47CE058B-9F56-4969-9FEE-A08D6E864A3E}">
   <ds:schemaRefs>
     <ds:schemaRef ds:uri="http://schemas.openxmlformats.org/officeDocument/2006/bibliography"/>
   </ds:schemaRefs>

</xml_diff>

<commit_message>
ICEM simulasyonlar eklendi. Son düzenlemeler yapılıyor.
</commit_message>
<xml_diff>
--- a/Paper/ICEM 2018/Final paper/ICEM2018_FinalPaper.docx
+++ b/Paper/ICEM 2018/Final paper/ICEM2018_FinalPaper.docx
@@ -2758,10 +2758,7 @@
         <w:t>.</w:t>
       </w:r>
       <w:r>
-        <w:t xml:space="preserve"> Therefore, using </w:t>
-      </w:r>
-      <w:r>
-        <w:t>m</w:t>
+        <w:t xml:space="preserve"> Therefore, using m</w:t>
       </w:r>
       <w:r>
         <w:t xml:space="preserve">etallized </w:t>
@@ -2785,10 +2782,7 @@
         <w:t>apacitors</w:t>
       </w:r>
       <w:r>
-        <w:t xml:space="preserve"> in the DC bus of integrated motor drives </w:t>
-      </w:r>
-      <w:r>
-        <w:t>results in smaller motor drive volumes.</w:t>
+        <w:t xml:space="preserve"> in the DC bus of integrated motor drives results in smaller motor drive volumes.</w:t>
       </w:r>
     </w:p>
     <w:p>
@@ -3752,7 +3746,7 @@
           <v:shape id="_x0000_i1025" type="#_x0000_t75" style="width:190.2pt;height:188.55pt" o:ole="">
             <v:imagedata r:id="rId12" o:title=""/>
           </v:shape>
-          <o:OLEObject Type="Embed" ProgID="Visio.Drawing.15" ShapeID="_x0000_i1025" DrawAspect="Content" ObjectID="_1592070998" r:id="rId13"/>
+          <o:OLEObject Type="Embed" ProgID="Visio.Drawing.15" ShapeID="_x0000_i1025" DrawAspect="Content" ObjectID="_1592074599" r:id="rId13"/>
         </w:object>
       </w:r>
     </w:p>
@@ -6420,7 +6414,7 @@
           <v:shape id="_x0000_i1026" type="#_x0000_t75" style="width:246.8pt;height:96.15pt" o:ole="">
             <v:imagedata r:id="rId14" o:title=""/>
           </v:shape>
-          <o:OLEObject Type="Embed" ProgID="Visio.Drawing.15" ShapeID="_x0000_i1026" DrawAspect="Content" ObjectID="_1592070999" r:id="rId15"/>
+          <o:OLEObject Type="Embed" ProgID="Visio.Drawing.15" ShapeID="_x0000_i1026" DrawAspect="Content" ObjectID="_1592074600" r:id="rId15"/>
         </w:object>
       </w:r>
     </w:p>
@@ -11718,7 +11712,12 @@
         <w:t xml:space="preserve">also </w:t>
       </w:r>
       <w:r>
-        <w:t>simulated using 2D FEM analysis tool to obtain transient characteristics. The phase induced voltage, current</w:t>
+        <w:t>simulated using 2D FEM analysis tool to obtain transient characteristics. The phase in</w:t>
+      </w:r>
+      <w:bookmarkStart w:id="1" w:name="_GoBack"/>
+      <w:bookmarkEnd w:id="1"/>
+      <w:r>
+        <w:t>duced voltage, current</w:t>
       </w:r>
       <w:r>
         <w:t xml:space="preserve"> waveforms</w:t>
@@ -11765,11 +11764,6 @@
       <w:r>
         <w:t xml:space="preserve"> specified limits.</w:t>
       </w:r>
-    </w:p>
-    <w:p>
-      <w:pPr>
-        <w:pStyle w:val="Text"/>
-      </w:pPr>
     </w:p>
     <w:p>
       <w:pPr>
@@ -12051,7 +12045,7 @@
                 <w:szCs w:val="16"/>
                 <w:lang w:val="en-US"/>
               </w:rPr>
-              <w:t>78</w:t>
+              <w:t>85</w:t>
             </w:r>
             <w:r>
               <w:rPr>
@@ -12144,7 +12138,23 @@
                 <w:szCs w:val="16"/>
                 <w:lang w:val="en-US"/>
               </w:rPr>
-              <w:t>.8 A/mm</w:t>
+              <w:t>.</w:t>
+            </w:r>
+            <w:r>
+              <w:rPr>
+                <w:sz w:val="16"/>
+                <w:szCs w:val="16"/>
+                <w:lang w:val="en-US"/>
+              </w:rPr>
+              <w:t>9</w:t>
+            </w:r>
+            <w:r>
+              <w:rPr>
+                <w:sz w:val="16"/>
+                <w:szCs w:val="16"/>
+                <w:lang w:val="en-US"/>
+              </w:rPr>
+              <w:t xml:space="preserve"> A/mm</w:t>
             </w:r>
             <w:r>
               <w:rPr>
@@ -12222,7 +12232,7 @@
                 <w:szCs w:val="16"/>
                 <w:lang w:val="en-US"/>
               </w:rPr>
-              <w:t>10</w:t>
+              <w:t>8.8</w:t>
             </w:r>
             <w:r>
               <w:rPr>
@@ -12303,7 +12313,15 @@
                 <w:szCs w:val="16"/>
                 <w:lang w:val="en-US"/>
               </w:rPr>
-              <w:t>411 W</w:t>
+              <w:t>229</w:t>
+            </w:r>
+            <w:r>
+              <w:rPr>
+                <w:sz w:val="16"/>
+                <w:szCs w:val="16"/>
+                <w:lang w:val="en-US"/>
+              </w:rPr>
+              <w:t xml:space="preserve"> W</w:t>
             </w:r>
           </w:p>
         </w:tc>
@@ -12372,7 +12390,23 @@
                 <w:szCs w:val="16"/>
                 <w:lang w:val="en-US"/>
               </w:rPr>
-              <w:t>127 Nm</w:t>
+              <w:t>1</w:t>
+            </w:r>
+            <w:r>
+              <w:rPr>
+                <w:sz w:val="16"/>
+                <w:szCs w:val="16"/>
+                <w:lang w:val="en-US"/>
+              </w:rPr>
+              <w:t>33</w:t>
+            </w:r>
+            <w:r>
+              <w:rPr>
+                <w:sz w:val="16"/>
+                <w:szCs w:val="16"/>
+                <w:lang w:val="en-US"/>
+              </w:rPr>
+              <w:t xml:space="preserve"> Nm</w:t>
             </w:r>
           </w:p>
         </w:tc>
@@ -12436,7 +12470,15 @@
                 <w:szCs w:val="16"/>
                 <w:lang w:val="en-US"/>
               </w:rPr>
-              <w:t>117 W</w:t>
+              <w:t>97</w:t>
+            </w:r>
+            <w:r>
+              <w:rPr>
+                <w:sz w:val="16"/>
+                <w:szCs w:val="16"/>
+                <w:lang w:val="en-US"/>
+              </w:rPr>
+              <w:t xml:space="preserve"> W</w:t>
             </w:r>
           </w:p>
         </w:tc>
@@ -12506,7 +12548,15 @@
                 <w:szCs w:val="16"/>
                 <w:lang w:val="en-US"/>
               </w:rPr>
-              <w:t>68 %</w:t>
+              <w:t>47</w:t>
+            </w:r>
+            <w:r>
+              <w:rPr>
+                <w:sz w:val="16"/>
+                <w:szCs w:val="16"/>
+                <w:lang w:val="en-US"/>
+              </w:rPr>
+              <w:t xml:space="preserve"> %</w:t>
             </w:r>
           </w:p>
         </w:tc>
@@ -12570,15 +12620,15 @@
                 <w:szCs w:val="16"/>
                 <w:lang w:val="en-US"/>
               </w:rPr>
-              <w:t>94</w:t>
-            </w:r>
-            <w:r>
-              <w:rPr>
-                <w:sz w:val="16"/>
-                <w:szCs w:val="16"/>
-                <w:lang w:val="en-US"/>
-              </w:rPr>
-              <w:t>.8 %</w:t>
+              <w:t>95.9</w:t>
+            </w:r>
+            <w:r>
+              <w:rPr>
+                <w:sz w:val="16"/>
+                <w:szCs w:val="16"/>
+                <w:lang w:val="en-US"/>
+              </w:rPr>
+              <w:t xml:space="preserve"> %</w:t>
             </w:r>
           </w:p>
         </w:tc>
@@ -12600,15 +12650,15 @@
       <w:r>
         <w:rPr>
           <w:noProof/>
-          <w:sz w:val="18"/>
-          <w:szCs w:val="18"/>
+          <w:sz w:val="16"/>
+          <w:szCs w:val="16"/>
           <w:lang w:eastAsia="en-US"/>
         </w:rPr>
         <w:drawing>
-          <wp:inline distT="0" distB="0" distL="0" distR="0" wp14:anchorId="72B25F0B" wp14:editId="3FF52288">
-            <wp:extent cx="2314613" cy="1458746"/>
-            <wp:effectExtent l="0" t="0" r="0" b="8255"/>
-            <wp:docPr id="9" name="Picture 9"/>
+          <wp:inline distT="0" distB="0" distL="0" distR="0">
+            <wp:extent cx="2795623" cy="1587264"/>
+            <wp:effectExtent l="0" t="0" r="5080" b="0"/>
+            <wp:docPr id="26" name="Picture 26"/>
             <wp:cNvGraphicFramePr>
               <a:graphicFrameLocks xmlns:a="http://schemas.openxmlformats.org/drawingml/2006/main" noChangeAspect="1"/>
             </wp:cNvGraphicFramePr>
@@ -12616,7 +12666,7 @@
               <a:graphicData uri="http://schemas.openxmlformats.org/drawingml/2006/picture">
                 <pic:pic xmlns:pic="http://schemas.openxmlformats.org/drawingml/2006/picture">
                   <pic:nvPicPr>
-                    <pic:cNvPr id="0" name="Picture 6"/>
+                    <pic:cNvPr id="0" name="Picture 28"/>
                     <pic:cNvPicPr>
                       <a:picLocks noChangeAspect="1" noChangeArrowheads="1"/>
                     </pic:cNvPicPr>
@@ -12629,13 +12679,13 @@
                         </a:ext>
                       </a:extLst>
                     </a:blip>
-                    <a:srcRect l="1231" t="4593" r="7005"/>
+                    <a:srcRect l="3884" t="3842" r="6800" b="-1"/>
                     <a:stretch/>
                   </pic:blipFill>
                   <pic:spPr bwMode="auto">
                     <a:xfrm>
                       <a:off x="0" y="0"/>
-                      <a:ext cx="2373061" cy="1495582"/>
+                      <a:ext cx="2797206" cy="1588163"/>
                     </a:xfrm>
                     <a:prstGeom prst="rect">
                       <a:avLst/>
@@ -12702,9 +12752,10 @@
     </w:p>
     <w:p>
       <w:pPr>
-        <w:rPr>
-          <w:sz w:val="16"/>
-          <w:szCs w:val="16"/>
+        <w:jc w:val="center"/>
+        <w:rPr>
+          <w:sz w:val="18"/>
+          <w:szCs w:val="18"/>
         </w:rPr>
       </w:pPr>
     </w:p>
@@ -12724,10 +12775,10 @@
           <w:lang w:eastAsia="en-US"/>
         </w:rPr>
         <w:drawing>
-          <wp:inline distT="0" distB="0" distL="0" distR="0" wp14:anchorId="3A3A86DC" wp14:editId="72547C63">
-            <wp:extent cx="2306097" cy="1466215"/>
-            <wp:effectExtent l="0" t="0" r="0" b="635"/>
-            <wp:docPr id="13" name="Picture 25"/>
+          <wp:inline distT="0" distB="0" distL="0" distR="0">
+            <wp:extent cx="2774913" cy="1585469"/>
+            <wp:effectExtent l="0" t="0" r="6985" b="0"/>
+            <wp:docPr id="22" name="Picture 22"/>
             <wp:cNvGraphicFramePr>
               <a:graphicFrameLocks xmlns:a="http://schemas.openxmlformats.org/drawingml/2006/main" noChangeAspect="1"/>
             </wp:cNvGraphicFramePr>
@@ -12735,12 +12786,12 @@
               <a:graphicData uri="http://schemas.openxmlformats.org/drawingml/2006/picture">
                 <pic:pic xmlns:pic="http://schemas.openxmlformats.org/drawingml/2006/picture">
                   <pic:nvPicPr>
-                    <pic:cNvPr id="0" name="Picture 25"/>
+                    <pic:cNvPr id="0" name="Picture 10"/>
                     <pic:cNvPicPr>
                       <a:picLocks noChangeAspect="1" noChangeArrowheads="1"/>
                     </pic:cNvPicPr>
                   </pic:nvPicPr>
-                  <pic:blipFill>
+                  <pic:blipFill rotWithShape="1">
                     <a:blip r:embed="rId17" cstate="print">
                       <a:extLst>
                         <a:ext uri="{28A0092B-C50C-407E-A947-70E740481C1C}">
@@ -12748,15 +12799,13 @@
                         </a:ext>
                       </a:extLst>
                     </a:blip>
-                    <a:srcRect l="3214" t="5038" r="6461"/>
-                    <a:stretch>
-                      <a:fillRect/>
-                    </a:stretch>
+                    <a:srcRect l="5403" t="4482" r="6433"/>
+                    <a:stretch/>
                   </pic:blipFill>
                   <pic:spPr bwMode="auto">
                     <a:xfrm>
                       <a:off x="0" y="0"/>
-                      <a:ext cx="2324926" cy="1478187"/>
+                      <a:ext cx="2786319" cy="1591986"/>
                     </a:xfrm>
                     <a:prstGeom prst="rect">
                       <a:avLst/>
@@ -12765,6 +12814,11 @@
                     <a:ln>
                       <a:noFill/>
                     </a:ln>
+                    <a:extLst>
+                      <a:ext uri="{53640926-AAD7-44D8-BBD7-CCE9431645EC}">
+                        <a14:shadowObscured xmlns:a14="http://schemas.microsoft.com/office/drawing/2010/main"/>
+                      </a:ext>
+                    </a:extLst>
                   </pic:spPr>
                 </pic:pic>
               </a:graphicData>
@@ -12819,10 +12873,10 @@
           <w:lang w:eastAsia="en-US"/>
         </w:rPr>
         <w:drawing>
-          <wp:inline distT="0" distB="0" distL="0" distR="0" wp14:anchorId="2E34D355" wp14:editId="3B9C36FA">
-            <wp:extent cx="2593075" cy="1618907"/>
-            <wp:effectExtent l="0" t="0" r="0" b="635"/>
-            <wp:docPr id="14" name="Picture 29"/>
+          <wp:inline distT="0" distB="0" distL="0" distR="0">
+            <wp:extent cx="2991621" cy="1667387"/>
+            <wp:effectExtent l="0" t="0" r="0" b="9525"/>
+            <wp:docPr id="25" name="Picture 25"/>
             <wp:cNvGraphicFramePr>
               <a:graphicFrameLocks xmlns:a="http://schemas.openxmlformats.org/drawingml/2006/main" noChangeAspect="1"/>
             </wp:cNvGraphicFramePr>
@@ -12830,12 +12884,12 @@
               <a:graphicData uri="http://schemas.openxmlformats.org/drawingml/2006/picture">
                 <pic:pic xmlns:pic="http://schemas.openxmlformats.org/drawingml/2006/picture">
                   <pic:nvPicPr>
-                    <pic:cNvPr id="0" name="Picture 29"/>
+                    <pic:cNvPr id="0" name="Picture 27"/>
                     <pic:cNvPicPr>
                       <a:picLocks noChangeAspect="1" noChangeArrowheads="1"/>
                     </pic:cNvPicPr>
                   </pic:nvPicPr>
-                  <pic:blipFill>
+                  <pic:blipFill rotWithShape="1">
                     <a:blip r:embed="rId18" cstate="print">
                       <a:extLst>
                         <a:ext uri="{28A0092B-C50C-407E-A947-70E740481C1C}">
@@ -12843,15 +12897,13 @@
                         </a:ext>
                       </a:extLst>
                     </a:blip>
-                    <a:srcRect l="2727" t="5988" r="7773"/>
-                    <a:stretch>
-                      <a:fillRect/>
-                    </a:stretch>
+                    <a:srcRect l="3039" t="3842" r="5996"/>
+                    <a:stretch/>
                   </pic:blipFill>
                   <pic:spPr bwMode="auto">
                     <a:xfrm>
                       <a:off x="0" y="0"/>
-                      <a:ext cx="2647932" cy="1653155"/>
+                      <a:ext cx="2999026" cy="1671514"/>
                     </a:xfrm>
                     <a:prstGeom prst="rect">
                       <a:avLst/>
@@ -12860,6 +12912,11 @@
                     <a:ln>
                       <a:noFill/>
                     </a:ln>
+                    <a:extLst>
+                      <a:ext uri="{53640926-AAD7-44D8-BBD7-CCE9431645EC}">
+                        <a14:shadowObscured xmlns:a14="http://schemas.microsoft.com/office/drawing/2010/main"/>
+                      </a:ext>
+                    </a:extLst>
                   </pic:spPr>
                 </pic:pic>
               </a:graphicData>
@@ -12897,6 +12954,21 @@
         </w:rPr>
         <w:t xml:space="preserve"> 8. Motor output torque (2D FEM analysis)</w:t>
       </w:r>
+      <w:r>
+        <w:rPr>
+          <w:sz w:val="16"/>
+          <w:szCs w:val="16"/>
+        </w:rPr>
+        <w:t xml:space="preserve"> </w:t>
+      </w:r>
+      <w:r>
+        <w:rPr>
+          <w:i/>
+          <w:sz w:val="16"/>
+          <w:szCs w:val="16"/>
+        </w:rPr>
+        <w:t>(Torque ripple: 1.25 %)</w:t>
+      </w:r>
     </w:p>
     <w:p>
       <w:pPr>
@@ -12924,9 +12996,9 @@
         </w:rPr>
         <w:drawing>
           <wp:inline distT="0" distB="0" distL="0" distR="0">
-            <wp:extent cx="655092" cy="1466453"/>
-            <wp:effectExtent l="0" t="0" r="0" b="635"/>
-            <wp:docPr id="7" name="Picture 7"/>
+            <wp:extent cx="808689" cy="1779115"/>
+            <wp:effectExtent l="0" t="0" r="0" b="0"/>
+            <wp:docPr id="18" name="Picture 18"/>
             <wp:cNvGraphicFramePr>
               <a:graphicFrameLocks xmlns:a="http://schemas.openxmlformats.org/drawingml/2006/main" noChangeAspect="1"/>
             </wp:cNvGraphicFramePr>
@@ -12934,7 +13006,7 @@
               <a:graphicData uri="http://schemas.openxmlformats.org/drawingml/2006/picture">
                 <pic:pic xmlns:pic="http://schemas.openxmlformats.org/drawingml/2006/picture">
                   <pic:nvPicPr>
-                    <pic:cNvPr id="0" name="Picture 5"/>
+                    <pic:cNvPr id="0" name="Picture 6"/>
                     <pic:cNvPicPr>
                       <a:picLocks noChangeAspect="1" noChangeArrowheads="1"/>
                     </pic:cNvPicPr>
@@ -12955,7 +13027,7 @@
                   <pic:spPr bwMode="auto">
                     <a:xfrm>
                       <a:off x="0" y="0"/>
-                      <a:ext cx="685389" cy="1534274"/>
+                      <a:ext cx="820966" cy="1806125"/>
                     </a:xfrm>
                     <a:prstGeom prst="rect">
                       <a:avLst/>
@@ -12980,9 +13052,9 @@
         </w:rPr>
         <w:drawing>
           <wp:inline distT="0" distB="0" distL="0" distR="0">
-            <wp:extent cx="2272786" cy="1450841"/>
+            <wp:extent cx="2288643" cy="1774534"/>
             <wp:effectExtent l="0" t="0" r="0" b="0"/>
-            <wp:docPr id="17" name="Picture 17"/>
+            <wp:docPr id="10" name="Picture 10"/>
             <wp:cNvGraphicFramePr>
               <a:graphicFrameLocks xmlns:a="http://schemas.openxmlformats.org/drawingml/2006/main" noChangeAspect="1"/>
             </wp:cNvGraphicFramePr>
@@ -12990,7 +13062,7 @@
               <a:graphicData uri="http://schemas.openxmlformats.org/drawingml/2006/picture">
                 <pic:pic xmlns:pic="http://schemas.openxmlformats.org/drawingml/2006/picture">
                   <pic:nvPicPr>
-                    <pic:cNvPr id="0" name="Picture 6"/>
+                    <pic:cNvPr id="0" name="Picture 5"/>
                     <pic:cNvPicPr>
                       <a:picLocks noChangeAspect="1" noChangeArrowheads="1"/>
                     </pic:cNvPicPr>
@@ -13011,7 +13083,7 @@
                   <pic:spPr bwMode="auto">
                     <a:xfrm>
                       <a:off x="0" y="0"/>
-                      <a:ext cx="2333372" cy="1489516"/>
+                      <a:ext cx="2299267" cy="1782772"/>
                     </a:xfrm>
                     <a:prstGeom prst="rect">
                       <a:avLst/>
@@ -13125,12 +13197,7 @@
         <w:t xml:space="preserve"> with GaN devices. The</w:t>
       </w:r>
       <w:r>
-        <w:t xml:space="preserve"> switching frequen</w:t>
-      </w:r>
-      <w:bookmarkStart w:id="1" w:name="_GoBack"/>
-      <w:bookmarkEnd w:id="1"/>
-      <w:r>
-        <w:t>cy of IGBT simulations are limited to</w:t>
+        <w:t xml:space="preserve"> switching frequency of IGBT simulations are limited to</w:t>
       </w:r>
       <w:r>
         <w:t xml:space="preserve"> 20 kHz, </w:t>
@@ -13214,7 +13281,7 @@
           <v:shape id="_x0000_i1027" type="#_x0000_t75" style="width:241.8pt;height:141.1pt" o:ole="">
             <v:imagedata r:id="rId21" o:title=""/>
           </v:shape>
-          <o:OLEObject Type="Embed" ProgID="Visio.Drawing.15" ShapeID="_x0000_i1027" DrawAspect="Content" ObjectID="_1592071000" r:id="rId22"/>
+          <o:OLEObject Type="Embed" ProgID="Visio.Drawing.15" ShapeID="_x0000_i1027" DrawAspect="Content" ObjectID="_1592074601" r:id="rId22"/>
         </w:object>
       </w:r>
     </w:p>
@@ -13267,11 +13334,11 @@
         <w:t>0</w:t>
       </w:r>
       <w:r>
-        <w:t xml:space="preserve"> phase shift and suitable DC link capacitor which results in less than 1% voltage ripple. The DC link current of each parallel connected module and the total DC link current with and without </w:t>
+        <w:t xml:space="preserve"> phase shift and suitable DC link capacitor which results in less than 1% </w:t>
       </w:r>
       <w:r>
         <w:lastRenderedPageBreak/>
-        <w:t>interleaving at 50kHz switching frequency are shown in Fig. 11. The DC link voltage ripple of each series connected module and the total DC link voltage with and without interleaving are also shown in Fig. 12.</w:t>
+        <w:t>voltage ripple. The DC link current of each parallel connected module and the total DC link current with and without interleaving at 50kHz switching frequency are shown in Fig. 11. The DC link voltage ripple of each series connected module and the total DC link voltage with and without interleaving are also shown in Fig. 12.</w:t>
       </w:r>
     </w:p>
     <w:p>
@@ -13770,7 +13837,11 @@
         <w:t xml:space="preserve"> including the RMS ripple current of each capacitor</w:t>
       </w:r>
       <w:r>
-        <w:t xml:space="preserve"> (</w:t>
+        <w:t xml:space="preserve"> </w:t>
+      </w:r>
+      <w:r>
+        <w:lastRenderedPageBreak/>
+        <w:t>(</w:t>
       </w:r>
       <w:r>
         <w:rPr>
@@ -13811,11 +13882,7 @@
         <w:t>)</w:t>
       </w:r>
       <w:r>
-        <w:t xml:space="preserve">, required voltage for </w:t>
-      </w:r>
-      <w:r>
-        <w:lastRenderedPageBreak/>
-        <w:t>each capacitor</w:t>
+        <w:t>, required voltage for each capacitor</w:t>
       </w:r>
       <w:r>
         <w:t xml:space="preserve"> (</w:t>
@@ -13883,8 +13950,8 @@
         </w:rPr>
         <w:drawing>
           <wp:inline distT="0" distB="0" distL="0" distR="0">
-            <wp:extent cx="2959046" cy="1659662"/>
-            <wp:effectExtent l="0" t="0" r="0" b="0"/>
+            <wp:extent cx="2759057" cy="1547492"/>
+            <wp:effectExtent l="0" t="0" r="3810" b="0"/>
             <wp:docPr id="28" name="Picture 28"/>
             <wp:cNvGraphicFramePr>
               <a:graphicFrameLocks xmlns:a="http://schemas.openxmlformats.org/drawingml/2006/main" noChangeAspect="1"/>
@@ -13912,7 +13979,7 @@
                   <pic:spPr bwMode="auto">
                     <a:xfrm>
                       <a:off x="0" y="0"/>
-                      <a:ext cx="2975453" cy="1668864"/>
+                      <a:ext cx="2777207" cy="1557672"/>
                     </a:xfrm>
                     <a:prstGeom prst="rect">
                       <a:avLst/>
@@ -13971,8 +14038,8 @@
         </w:rPr>
         <w:drawing>
           <wp:inline distT="0" distB="0" distL="0" distR="0">
-            <wp:extent cx="2891195" cy="1632173"/>
-            <wp:effectExtent l="0" t="0" r="4445" b="6350"/>
+            <wp:extent cx="2748486" cy="1551610"/>
+            <wp:effectExtent l="0" t="0" r="0" b="0"/>
             <wp:docPr id="29" name="Picture 29"/>
             <wp:cNvGraphicFramePr>
               <a:graphicFrameLocks xmlns:a="http://schemas.openxmlformats.org/drawingml/2006/main" noChangeAspect="1"/>
@@ -14000,7 +14067,7 @@
                   <pic:spPr bwMode="auto">
                     <a:xfrm>
                       <a:off x="0" y="0"/>
-                      <a:ext cx="2912927" cy="1644442"/>
+                      <a:ext cx="2779601" cy="1569175"/>
                     </a:xfrm>
                     <a:prstGeom prst="rect">
                       <a:avLst/>
@@ -14179,7 +14246,11 @@
         <w:t>is</w:t>
       </w:r>
       <w:r>
-        <w:t xml:space="preserve"> analyzed to verify the performance of the design. Using the motor dimensions, PCB dimensions and capacitor heights, the power density of the capacitor bank and overall system</w:t>
+        <w:t xml:space="preserve"> analyzed to verify the performance of the design. Using the motor dimensions, PCB dimensions and capacitor heights, the power density of the capacitor bank and overall </w:t>
+      </w:r>
+      <w:r>
+        <w:lastRenderedPageBreak/>
+        <w:t>system</w:t>
       </w:r>
       <w:r>
         <w:t xml:space="preserve"> (excluding the heat sink)</w:t>
@@ -14209,11 +14280,7 @@
         <w:t>lt</w:t>
       </w:r>
       <w:r>
-        <w:t xml:space="preserve"> </w:t>
-      </w:r>
-      <w:r>
-        <w:lastRenderedPageBreak/>
-        <w:t xml:space="preserve">and </w:t>
+        <w:t xml:space="preserve"> and </w:t>
       </w:r>
       <w:r>
         <w:t>1.1</w:t>
@@ -16240,11 +16307,11 @@
         <w:t>are selected</w:t>
       </w:r>
       <w:r>
-        <w:t xml:space="preserve"> for these systems and the effects of interleaving, which is only applicable for modular structure, to the size of </w:t>
+        <w:t xml:space="preserve"> for these systems and the effects of interleaving, </w:t>
       </w:r>
       <w:r>
         <w:lastRenderedPageBreak/>
-        <w:t>capacitors are presented. It is shown t</w:t>
+        <w:t>which is only applicable for modular structure, to the size of capacitors are presented. It is shown t</w:t>
       </w:r>
       <w:r>
         <w:t>hat, a power density higher than</w:t>
@@ -17043,6 +17110,7 @@
         <w:ind w:firstLine="202"/>
       </w:pPr>
       <w:r>
+        <w:lastRenderedPageBreak/>
         <w:t xml:space="preserve">He is currently an </w:t>
       </w:r>
       <w:r>
@@ -19047,7 +19115,7 @@
 </file>
 
 <file path=customXml/itemProps1.xml><?xml version="1.0" encoding="utf-8"?>
-<ds:datastoreItem xmlns:ds="http://schemas.openxmlformats.org/officeDocument/2006/customXml" ds:itemID="{47CE058B-9F56-4969-9FEE-A08D6E864A3E}">
+<ds:datastoreItem xmlns:ds="http://schemas.openxmlformats.org/officeDocument/2006/customXml" ds:itemID="{A45C17A3-A151-4DF7-91B2-24033C13AD52}">
   <ds:schemaRefs>
     <ds:schemaRef ds:uri="http://schemas.openxmlformats.org/officeDocument/2006/bibliography"/>
   </ds:schemaRefs>

</xml_diff>